<commit_message>
Bit of work on SPIE2017 Paper, and CISC897 Final Survey
</commit_message>
<xml_diff>
--- a/CISC897/FinalSurvey/Paper/ChurchFinalSurvey.docx
+++ b/CISC897/FinalSurvey/Paper/ChurchFinalSurvey.docx
@@ -53,7 +53,7 @@
         <mc:AlternateContent>
           <mc:Choice Requires="wpg">
             <w:drawing>
-              <wp:anchor distT="0" distB="0" distL="114300" distR="114300" simplePos="0" relativeHeight="251662336" behindDoc="1" locked="0" layoutInCell="1" allowOverlap="1">
+              <wp:anchor distT="0" distB="0" distL="114300" distR="114300" simplePos="0" relativeHeight="251658240" behindDoc="1" locked="0" layoutInCell="1" allowOverlap="1" wp14:anchorId="3307AEB4" wp14:editId="48C5FEAA">
                 <wp:simplePos x="0" y="0"/>
                 <wp:positionH relativeFrom="column">
                   <wp:posOffset>3917795</wp:posOffset>
@@ -146,14 +146,27 @@
                               <w:r>
                                 <w:t xml:space="preserve">Figure </w:t>
                               </w:r>
-                              <w:fldSimple w:instr=" SEQ Figure \* ARABIC ">
-                                <w:r>
-                                  <w:rPr>
-                                    <w:noProof/>
-                                  </w:rPr>
-                                  <w:t>1</w:t>
-                                </w:r>
-                              </w:fldSimple>
+                              <w:r>
+                                <w:fldChar w:fldCharType="begin"/>
+                              </w:r>
+                              <w:r>
+                                <w:instrText xml:space="preserve"> SEQ Figure \* ARABIC </w:instrText>
+                              </w:r>
+                              <w:r>
+                                <w:fldChar w:fldCharType="separate"/>
+                              </w:r>
+                              <w:r>
+                                <w:rPr>
+                                  <w:noProof/>
+                                </w:rPr>
+                                <w:t>1</w:t>
+                              </w:r>
+                              <w:r>
+                                <w:rPr>
+                                  <w:noProof/>
+                                </w:rPr>
+                                <w:fldChar w:fldCharType="end"/>
+                              </w:r>
                               <w:r>
                                 <w:t xml:space="preserve">: </w:t>
                               </w:r>
@@ -219,7 +232,7 @@
           </mc:Choice>
           <mc:Fallback>
             <w:pict>
-              <v:group id="Group 3" o:spid="_x0000_s1026" style="position:absolute;left:0;text-align:left;margin-left:308.5pt;margin-top:22.4pt;width:159.15pt;height:351.8pt;z-index:-251654144" coordsize="20210,44679" o:gfxdata="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">
+              <v:group w14:anchorId="3307AEB4" id="Group 3" o:spid="_x0000_s1026" style="position:absolute;left:0;text-align:left;margin-left:308.5pt;margin-top:22.4pt;width:159.15pt;height:351.8pt;z-index:-251658240" coordsize="20210,44679" o:gfxdata="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">
                 <v:shapetype id="_x0000_t75" coordsize="21600,21600" o:spt="75" o:preferrelative="t" path="m@4@5l@4@11@9@11@9@5xe" filled="f" stroked="f">
                   <v:stroke joinstyle="miter"/>
                   <v:formulas>
@@ -260,14 +273,27 @@
                         <w:r>
                           <w:t xml:space="preserve">Figure </w:t>
                         </w:r>
-                        <w:fldSimple w:instr=" SEQ Figure \* ARABIC ">
-                          <w:r>
-                            <w:rPr>
-                              <w:noProof/>
-                            </w:rPr>
-                            <w:t>1</w:t>
-                          </w:r>
-                        </w:fldSimple>
+                        <w:r>
+                          <w:fldChar w:fldCharType="begin"/>
+                        </w:r>
+                        <w:r>
+                          <w:instrText xml:space="preserve"> SEQ Figure \* ARABIC </w:instrText>
+                        </w:r>
+                        <w:r>
+                          <w:fldChar w:fldCharType="separate"/>
+                        </w:r>
+                        <w:r>
+                          <w:rPr>
+                            <w:noProof/>
+                          </w:rPr>
+                          <w:t>1</w:t>
+                        </w:r>
+                        <w:r>
+                          <w:rPr>
+                            <w:noProof/>
+                          </w:rPr>
+                          <w:fldChar w:fldCharType="end"/>
+                        </w:r>
                         <w:r>
                           <w:t xml:space="preserve">: </w:t>
                         </w:r>
@@ -293,9 +319,10 @@
       <w:pPr>
         <w:pStyle w:val="Heading2"/>
         <w:numPr>
-          <w:ilvl w:val="0"/>
+          <w:ilvl w:val="1"/>
           <w:numId w:val="2"/>
         </w:numPr>
+        <w:ind w:left="567"/>
         <w:jc w:val="both"/>
       </w:pPr>
       <w:r>
@@ -304,7 +331,6 @@
     </w:p>
     <w:p>
       <w:pPr>
-        <w:ind w:left="360"/>
         <w:jc w:val="both"/>
       </w:pPr>
       <w:r>
@@ -323,95 +349,1330 @@
         <w:t xml:space="preserve"> in terms of the Cobb angle, that is, the maximum angle between the end plates of any two vertebrae, as shown in Figure 1.</w:t>
       </w:r>
       <w:r>
-        <w:t xml:space="preserve"> The Cobb angle is of interest to clinicians because it provides an objective indication of how severe the scoliosis is. As such, it is used to decide which treatment plan to proceed with. Cases with Cobb angles less than 20</w:t>
-      </w:r>
-      <w:r>
-        <w:rPr>
-          <w:vertAlign w:val="superscript"/>
-        </w:rPr>
-        <w:t>o</w:t>
-      </w:r>
-      <w:r>
-        <w:t xml:space="preserve"> are typically monitored so the deformation does not progress to the point of causing other health problems. Patients with Cobb angles between 20</w:t>
-      </w:r>
-      <w:r>
-        <w:rPr>
-          <w:vertAlign w:val="superscript"/>
-        </w:rPr>
-        <w:t>o</w:t>
-      </w:r>
-      <w:r>
-        <w:t xml:space="preserve"> and 40</w:t>
-      </w:r>
-      <w:r>
-        <w:rPr>
-          <w:vertAlign w:val="superscript"/>
-        </w:rPr>
-        <w:t>o</w:t>
-      </w:r>
-      <w:r>
-        <w:t xml:space="preserve"> often have braces prescribed to support the spine and slow further deformation. Cobb angles greater than 40</w:t>
-      </w:r>
-      <w:r>
-        <w:rPr>
-          <w:vertAlign w:val="superscript"/>
-        </w:rPr>
-        <w:t>o</w:t>
-      </w:r>
-      <w:r>
-        <w:t xml:space="preserve"> may require surgical vertebral fusing to halt deformation.</w:t>
-      </w:r>
-      <w:r>
-        <w:t xml:space="preserve"> </w:t>
-      </w:r>
-      <w:r>
-        <w:t>When possible, bracing is a preferable treatment to surgery. Surgical vertebral fusing results in permanent mobility loss and entails greater risks and financial costs than bracing.</w:t>
-      </w:r>
-      <w:r>
-        <w:t xml:space="preserve"> Therefore, with the curvature progressing during growth, regular </w:t>
-      </w:r>
-      <w:r>
-        <w:t>assessment</w:t>
-      </w:r>
-      <w:r>
-        <w:t xml:space="preserve"> of the disease is important to ensure treatment risks and costs are minimized.</w:t>
+        <w:t xml:space="preserve"> The Cobb angle is of interest to clinicians because it provides an objective indication of how severe the scoliosis is. As such, it is used to decide which treatment plan to proceed with. </w:t>
       </w:r>
     </w:p>
     <w:p>
       <w:pPr>
-        <w:ind w:left="360"/>
         <w:jc w:val="both"/>
       </w:pPr>
       <w:r>
-        <w:t xml:space="preserve">The current gold-standard method for </w:t>
-      </w:r>
-      <w:r>
-        <w:t xml:space="preserve">assessment </w:t>
-      </w:r>
-      <w:r>
-        <w:t>of scoliosis is to measure the Cobb angle directly from an X-ray of the patient’s back. Repetitive exposure to the ionizing radiation of X-ray for scoliosis monitoring has been shown to increase [***certain***] cancer risks.</w:t>
-      </w:r>
-      <w:r>
-        <w:t xml:space="preserve"> This has motivated research into other methods for assessment of the disease, typically involving estimating the Cobb angle through a proxy measurement.</w:t>
-      </w:r>
-      <w:bookmarkStart w:id="0" w:name="_GoBack"/>
-      <w:bookmarkEnd w:id="0"/>
+        <w:t>Cases with Cobb angles less than 20</w:t>
+      </w:r>
+      <w:r>
+        <w:rPr>
+          <w:vertAlign w:val="superscript"/>
+        </w:rPr>
+        <w:t>o</w:t>
+      </w:r>
+      <w:r>
+        <w:t xml:space="preserve"> are typically monitored so the deformation does not progress to the point of causing other health problems. Patients with Cobb angles between 20</w:t>
+      </w:r>
+      <w:r>
+        <w:rPr>
+          <w:vertAlign w:val="superscript"/>
+        </w:rPr>
+        <w:t>o</w:t>
+      </w:r>
+      <w:r>
+        <w:t xml:space="preserve"> and 40</w:t>
+      </w:r>
+      <w:r>
+        <w:rPr>
+          <w:vertAlign w:val="superscript"/>
+        </w:rPr>
+        <w:t>o</w:t>
+      </w:r>
+      <w:r>
+        <w:t xml:space="preserve"> often have braces prescribed to support the spine and slow further deformation. Cobb angles greater than 40</w:t>
+      </w:r>
+      <w:r>
+        <w:rPr>
+          <w:vertAlign w:val="superscript"/>
+        </w:rPr>
+        <w:t>o</w:t>
+      </w:r>
+      <w:r>
+        <w:t xml:space="preserve"> may require surgical vertebral fusing to halt deformation.</w:t>
+      </w:r>
+      <w:r>
+        <w:t xml:space="preserve"> </w:t>
+      </w:r>
     </w:p>
     <w:p>
       <w:pPr>
+        <w:jc w:val="both"/>
+      </w:pPr>
+      <w:r>
+        <w:t>When possible, bracing is a preferable treatment to surgery. Surgical vertebral fusing results in permanent mobility loss and entails greater risks and financial costs than bracing.</w:t>
+      </w:r>
+      <w:r>
+        <w:t xml:space="preserve"> Therefore, with the curvature progressing during growth, regular </w:t>
+      </w:r>
+      <w:r>
+        <w:t>assessment</w:t>
+      </w:r>
+      <w:r>
+        <w:t xml:space="preserve"> of the disease is important to ensure treatment risks and costs are minimized.</w:t>
+      </w:r>
+    </w:p>
+    <w:p>
+      <w:pPr>
+        <w:jc w:val="both"/>
+      </w:pPr>
+      <w:r>
+        <w:t xml:space="preserve">The current gold-standard method for assessment of scoliosis is to measure the Cobb angle directly from an X-ray of the patient’s back. </w:t>
+      </w:r>
+      <w:r>
+        <w:t>Cumulative</w:t>
+      </w:r>
+      <w:r>
+        <w:t xml:space="preserve"> exposure to the ionizing radiation of X-ray</w:t>
+      </w:r>
+      <w:r>
+        <w:t xml:space="preserve"> imaging for scoliosis monitoring</w:t>
+      </w:r>
+      <w:r>
+        <w:t xml:space="preserve"> has been shown to increase cancer risks</w:t>
+      </w:r>
+      <w:r>
+        <w:t xml:space="preserve"> by [Doody2000]</w:t>
+      </w:r>
+      <w:r>
+        <w:t>.</w:t>
+      </w:r>
+      <w:r>
+        <w:t xml:space="preserve"> This has motivated research into other methods for assessment of the disease, </w:t>
+      </w:r>
+      <w:r>
+        <w:t xml:space="preserve">such as MRI </w:t>
+      </w:r>
+      <w:r>
+        <w:t>[Diefenbach2013]</w:t>
+      </w:r>
+      <w:r>
+        <w:t>, surface topography</w:t>
+      </w:r>
+      <w:r>
+        <w:t xml:space="preserve"> [</w:t>
+      </w:r>
+      <w:r>
+        <w:t>Frerich2012</w:t>
+      </w:r>
+      <w:r>
+        <w:t>,</w:t>
+      </w:r>
+      <w:r>
+        <w:t xml:space="preserve"> </w:t>
+      </w:r>
+      <w:r>
+        <w:t>Goldberg2001</w:t>
+      </w:r>
+      <w:r>
+        <w:t>]</w:t>
+      </w:r>
+      <w:r>
+        <w:t>, and tracked ultrasound</w:t>
+      </w:r>
+      <w:r>
+        <w:t xml:space="preserve"> [</w:t>
+      </w:r>
+      <w:r>
+        <w:rPr>
+          <w:b/>
+        </w:rPr>
+        <w:t>Cheung2015</w:t>
+      </w:r>
+      <w:r>
+        <w:rPr>
+          <w:b/>
+        </w:rPr>
+        <w:t xml:space="preserve">, </w:t>
+      </w:r>
+      <w:r>
+        <w:rPr>
+          <w:b/>
+        </w:rPr>
+        <w:t>Ungi2014</w:t>
+      </w:r>
+      <w:r>
+        <w:rPr>
+          <w:b/>
+        </w:rPr>
+        <w:t xml:space="preserve">, </w:t>
+      </w:r>
+      <w:r>
+        <w:rPr>
+          <w:b/>
+        </w:rPr>
+        <w:t>Zheng2015</w:t>
+      </w:r>
+      <w:r>
+        <w:t>]</w:t>
+      </w:r>
+      <w:r>
+        <w:t>.</w:t>
+      </w:r>
+    </w:p>
+    <w:p>
+      <w:pPr>
+        <w:jc w:val="both"/>
+      </w:pPr>
+      <w:r>
+        <w:t xml:space="preserve">Surface topography consists of projecting a particular shadow onto the patient’s back. When cast onto a flat surface, these shadows form some regular pattern, like many parallel lines. </w:t>
+      </w:r>
+      <w:r>
+        <w:t>An image of the patient’s back with shadows is captured and analyzed with software. The geometry of the patient’s torso can be computed from the shadows contours.</w:t>
+      </w:r>
+      <w:r>
+        <w:t xml:space="preserve"> </w:t>
+      </w:r>
+      <w:r>
+        <w:t xml:space="preserve">The asymmetry of the spine is used in the estimation of the Cobb angle. </w:t>
+      </w:r>
+      <w:r>
+        <w:t xml:space="preserve">[Goldberg2001] </w:t>
+      </w:r>
+      <w:commentRangeStart w:id="0"/>
+      <w:r>
+        <w:t>reported moderate correlation (R</w:t>
+      </w:r>
+      <w:r>
+        <w:rPr>
+          <w:vertAlign w:val="superscript"/>
+        </w:rPr>
+        <w:t>2</w:t>
+      </w:r>
+      <w:r>
+        <w:t xml:space="preserve"> = 0.66) between their surface topography method’</w:t>
+      </w:r>
+      <w:r>
+        <w:t>s angle</w:t>
+      </w:r>
+      <w:r>
+        <w:t xml:space="preserve"> and the radiographic Cobb angle</w:t>
+      </w:r>
+      <w:r>
+        <w:t>, and a false positive rate of 37.7%</w:t>
+      </w:r>
+      <w:r>
+        <w:t xml:space="preserve">. </w:t>
+      </w:r>
+      <w:r>
+        <w:t xml:space="preserve">[Frerich2012] </w:t>
+      </w:r>
+      <w:r>
+        <w:lastRenderedPageBreak/>
+        <w:t>reported intra and inter-observer variance of 5.14</w:t>
+      </w:r>
+      <w:r>
+        <w:rPr>
+          <w:vertAlign w:val="superscript"/>
+        </w:rPr>
+        <w:t>o</w:t>
+      </w:r>
+      <w:r>
+        <w:t xml:space="preserve"> and 6.54</w:t>
+      </w:r>
+      <w:r>
+        <w:rPr>
+          <w:vertAlign w:val="superscript"/>
+        </w:rPr>
+        <w:t>o</w:t>
+      </w:r>
+      <w:r>
+        <w:t xml:space="preserve"> in their topographic method. Their method underestimated curvature components by an average of 8.12</w:t>
+      </w:r>
+      <w:r>
+        <w:rPr>
+          <w:vertAlign w:val="superscript"/>
+        </w:rPr>
+        <w:t>o</w:t>
+      </w:r>
+      <w:r>
+        <w:t>, except thoracic kyphosis, which was overestimated by an average of 7.26</w:t>
+      </w:r>
+      <w:r>
+        <w:rPr>
+          <w:vertAlign w:val="superscript"/>
+        </w:rPr>
+        <w:t>o</w:t>
+      </w:r>
+      <w:r>
+        <w:t>.</w:t>
+      </w:r>
+      <w:commentRangeEnd w:id="0"/>
+      <w:r>
+        <w:rPr>
+          <w:rStyle w:val="CommentReference"/>
+        </w:rPr>
+        <w:commentReference w:id="0"/>
+      </w:r>
+    </w:p>
+    <w:p>
+      <w:pPr>
+        <w:jc w:val="both"/>
+      </w:pPr>
+      <w:r>
+        <w:t>MRI is an effective alternative to X-ray imaging as it produces a clear image of the spine, similar to X-ray, from which the Cobb angle can be measured directly. However, MRI is more expensive and less accessible than other methods like ultrasound and surface topographic methods. MRI is also incompatible with metal implants often used in scoliosis surgery [Diefenbach2013].</w:t>
+      </w:r>
+    </w:p>
+    <w:p>
+      <w:pPr>
         <w:pStyle w:val="Heading2"/>
+        <w:numPr>
+          <w:ilvl w:val="1"/>
+          <w:numId w:val="2"/>
+        </w:numPr>
+        <w:ind w:left="567"/>
+        <w:jc w:val="both"/>
+      </w:pPr>
+      <w:r>
+        <w:t>Tracked ultrasound</w:t>
+      </w:r>
+    </w:p>
+    <w:p>
+      <w:r>
+        <w:t>Spatially tracked ultrasound presents an attractive imaging modality for scoliosis quantification. Unlike X-ray, it has no known health risks. This also means that fewer safety regulations are required for its use, translating into less financial cost and greater accessibility.</w:t>
+      </w:r>
+      <w:r>
+        <w:t xml:space="preserve"> </w:t>
+      </w:r>
+      <w:r>
+        <w:t>[</w:t>
+      </w:r>
+      <w:r>
+        <w:rPr>
+          <w:b/>
+        </w:rPr>
+        <w:t>Cheung2015</w:t>
+      </w:r>
+      <w:r>
+        <w:rPr>
+          <w:b/>
+        </w:rPr>
+        <w:t xml:space="preserve">, </w:t>
+      </w:r>
+      <w:r>
+        <w:rPr>
+          <w:b/>
+        </w:rPr>
+        <w:t>Ungi2014</w:t>
+      </w:r>
+      <w:r>
+        <w:rPr>
+          <w:b/>
+        </w:rPr>
+        <w:t xml:space="preserve">, </w:t>
+      </w:r>
+      <w:r>
+        <w:rPr>
+          <w:b/>
+        </w:rPr>
+        <w:t>Zheng2015</w:t>
+      </w:r>
+      <w:r>
+        <w:t>]</w:t>
+      </w:r>
+      <w:r>
+        <w:t xml:space="preserve"> investigated the applicability of their respective tracked ultrasound methods for scoliosis quantification. These papers are the focus of this survey. Their methods and results are described below, in their respective sections.</w:t>
+      </w:r>
+    </w:p>
+    <w:p>
+      <w:r>
+        <w:rPr>
+          <w:noProof/>
+          <w:lang w:eastAsia="en-CA"/>
+        </w:rPr>
+        <mc:AlternateContent>
+          <mc:Choice Requires="wpg">
+            <w:drawing>
+              <wp:anchor distT="0" distB="0" distL="114300" distR="114300" simplePos="0" relativeHeight="251664384" behindDoc="0" locked="0" layoutInCell="1" allowOverlap="1" wp14:anchorId="7123C0CB" wp14:editId="1DC7709E">
+                <wp:simplePos x="0" y="0"/>
+                <wp:positionH relativeFrom="margin">
+                  <wp:posOffset>-230505</wp:posOffset>
+                </wp:positionH>
+                <wp:positionV relativeFrom="paragraph">
+                  <wp:posOffset>125730</wp:posOffset>
+                </wp:positionV>
+                <wp:extent cx="3456305" cy="3099435"/>
+                <wp:effectExtent l="0" t="0" r="10795" b="24765"/>
+                <wp:wrapTight wrapText="bothSides">
+                  <wp:wrapPolygon edited="0">
+                    <wp:start x="0" y="0"/>
+                    <wp:lineTo x="0" y="21640"/>
+                    <wp:lineTo x="21548" y="21640"/>
+                    <wp:lineTo x="21548" y="0"/>
+                    <wp:lineTo x="0" y="0"/>
+                  </wp:wrapPolygon>
+                </wp:wrapTight>
+                <wp:docPr id="8" name="Group 8"/>
+                <wp:cNvGraphicFramePr/>
+                <a:graphic xmlns:a="http://schemas.openxmlformats.org/drawingml/2006/main">
+                  <a:graphicData uri="http://schemas.microsoft.com/office/word/2010/wordprocessingGroup">
+                    <wpg:wgp>
+                      <wpg:cNvGrpSpPr/>
+                      <wpg:grpSpPr>
+                        <a:xfrm>
+                          <a:off x="0" y="0"/>
+                          <a:ext cx="3456305" cy="3099435"/>
+                          <a:chOff x="0" y="0"/>
+                          <a:chExt cx="2757805" cy="2519680"/>
+                        </a:xfrm>
+                      </wpg:grpSpPr>
+                      <pic:pic xmlns:pic="http://schemas.openxmlformats.org/drawingml/2006/picture">
+                        <pic:nvPicPr>
+                          <pic:cNvPr id="5" name="Picture 5"/>
+                          <pic:cNvPicPr>
+                            <a:picLocks noChangeAspect="1"/>
+                          </pic:cNvPicPr>
+                        </pic:nvPicPr>
+                        <pic:blipFill>
+                          <a:blip r:embed="rId12" cstate="print">
+                            <a:extLst>
+                              <a:ext uri="{28A0092B-C50C-407E-A947-70E740481C1C}">
+                                <a14:useLocalDpi xmlns:a14="http://schemas.microsoft.com/office/drawing/2010/main" val="0"/>
+                              </a:ext>
+                            </a:extLst>
+                          </a:blip>
+                          <a:stretch>
+                            <a:fillRect/>
+                          </a:stretch>
+                        </pic:blipFill>
+                        <pic:spPr bwMode="auto">
+                          <a:xfrm>
+                            <a:off x="174026" y="116156"/>
+                            <a:ext cx="2421330" cy="2041401"/>
+                          </a:xfrm>
+                          <a:prstGeom prst="rect">
+                            <a:avLst/>
+                          </a:prstGeom>
+                          <a:ln>
+                            <a:noFill/>
+                          </a:ln>
+                          <a:extLst>
+                            <a:ext uri="{53640926-AAD7-44D8-BBD7-CCE9431645EC}">
+                              <a14:shadowObscured xmlns:a14="http://schemas.microsoft.com/office/drawing/2010/main"/>
+                            </a:ext>
+                          </a:extLst>
+                        </pic:spPr>
+                      </pic:pic>
+                      <wps:wsp>
+                        <wps:cNvPr id="6" name="Text Box 6"/>
+                        <wps:cNvSpPr txBox="1"/>
+                        <wps:spPr>
+                          <a:xfrm>
+                            <a:off x="157621" y="2225238"/>
+                            <a:ext cx="2407920" cy="227777"/>
+                          </a:xfrm>
+                          <a:prstGeom prst="rect">
+                            <a:avLst/>
+                          </a:prstGeom>
+                          <a:solidFill>
+                            <a:prstClr val="white"/>
+                          </a:solidFill>
+                          <a:ln>
+                            <a:noFill/>
+                          </a:ln>
+                          <a:effectLst/>
+                        </wps:spPr>
+                        <wps:txbx>
+                          <w:txbxContent>
+                            <w:p>
+                              <w:pPr>
+                                <w:pStyle w:val="Caption"/>
+                                <w:rPr>
+                                  <w:noProof/>
+                                </w:rPr>
+                              </w:pPr>
+                              <w:r>
+                                <w:t xml:space="preserve">Figure </w:t>
+                              </w:r>
+                              <w:r>
+                                <w:t>2</w:t>
+                              </w:r>
+                              <w:r>
+                                <w:t>:</w:t>
+                              </w:r>
+                              <w:r>
+                                <w:t xml:space="preserve"> Parasagittal ultrasound image with bone surfaces, both visible and invisible, and acoustic shadows, illustrated.</w:t>
+                              </w:r>
+                            </w:p>
+                          </w:txbxContent>
+                        </wps:txbx>
+                        <wps:bodyPr rot="0" spcFirstLastPara="0" vertOverflow="overflow" horzOverflow="overflow" vert="horz" wrap="square" lIns="0" tIns="0" rIns="0" bIns="0" numCol="1" spcCol="0" rtlCol="0" fromWordArt="0" anchor="t" anchorCtr="0" forceAA="0" compatLnSpc="1">
+                          <a:prstTxWarp prst="textNoShape">
+                            <a:avLst/>
+                          </a:prstTxWarp>
+                          <a:noAutofit/>
+                        </wps:bodyPr>
+                      </wps:wsp>
+                      <wps:wsp>
+                        <wps:cNvPr id="7" name="Rectangle 7"/>
+                        <wps:cNvSpPr/>
+                        <wps:spPr>
+                          <a:xfrm>
+                            <a:off x="0" y="0"/>
+                            <a:ext cx="2757805" cy="2519680"/>
+                          </a:xfrm>
+                          <a:prstGeom prst="rect">
+                            <a:avLst/>
+                          </a:prstGeom>
+                          <a:noFill/>
+                          <a:ln>
+                            <a:solidFill>
+                              <a:schemeClr val="tx1"/>
+                            </a:solidFill>
+                          </a:ln>
+                        </wps:spPr>
+                        <wps:style>
+                          <a:lnRef idx="2">
+                            <a:schemeClr val="accent1">
+                              <a:shade val="50000"/>
+                            </a:schemeClr>
+                          </a:lnRef>
+                          <a:fillRef idx="1">
+                            <a:schemeClr val="accent1"/>
+                          </a:fillRef>
+                          <a:effectRef idx="0">
+                            <a:schemeClr val="accent1"/>
+                          </a:effectRef>
+                          <a:fontRef idx="minor">
+                            <a:schemeClr val="lt1"/>
+                          </a:fontRef>
+                        </wps:style>
+                        <wps:bodyPr rot="0" spcFirstLastPara="0" vertOverflow="overflow" horzOverflow="overflow" vert="horz" wrap="square" lIns="91440" tIns="45720" rIns="91440" bIns="45720" numCol="1" spcCol="0" rtlCol="0" fromWordArt="0" anchor="ctr" anchorCtr="0" forceAA="0" compatLnSpc="1">
+                          <a:prstTxWarp prst="textNoShape">
+                            <a:avLst/>
+                          </a:prstTxWarp>
+                          <a:noAutofit/>
+                        </wps:bodyPr>
+                      </wps:wsp>
+                    </wpg:wgp>
+                  </a:graphicData>
+                </a:graphic>
+                <wp14:sizeRelH relativeFrom="margin">
+                  <wp14:pctWidth>0</wp14:pctWidth>
+                </wp14:sizeRelH>
+                <wp14:sizeRelV relativeFrom="margin">
+                  <wp14:pctHeight>0</wp14:pctHeight>
+                </wp14:sizeRelV>
+              </wp:anchor>
+            </w:drawing>
+          </mc:Choice>
+          <mc:Fallback>
+            <w:pict>
+              <v:group w14:anchorId="7123C0CB" id="Group 8" o:spid="_x0000_s1030" style="position:absolute;margin-left:-18.15pt;margin-top:9.9pt;width:272.15pt;height:244.05pt;z-index:251664384;mso-position-horizontal-relative:margin;mso-width-relative:margin;mso-height-relative:margin" coordsize="27578,25196" o:gfxdata="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">
+                <v:shape id="Picture 5" o:spid="_x0000_s1031" type="#_x0000_t75" style="position:absolute;left:1740;top:1161;width:24213;height:20414;visibility:visible;mso-wrap-style:square" o:gfxdata="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">
+                  <v:imagedata r:id="rId13" o:title=""/>
+                  <v:path arrowok="t"/>
+                </v:shape>
+                <v:shape id="Text Box 6" o:spid="_x0000_s1032" type="#_x0000_t202" style="position:absolute;left:1576;top:22252;width:24079;height:2278;visibility:visible;mso-wrap-style:square;v-text-anchor:top" o:gfxdata="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" stroked="f">
+                  <v:textbox inset="0,0,0,0">
+                    <w:txbxContent>
+                      <w:p>
+                        <w:pPr>
+                          <w:pStyle w:val="Caption"/>
+                          <w:rPr>
+                            <w:noProof/>
+                          </w:rPr>
+                        </w:pPr>
+                        <w:r>
+                          <w:t xml:space="preserve">Figure </w:t>
+                        </w:r>
+                        <w:r>
+                          <w:t>2</w:t>
+                        </w:r>
+                        <w:r>
+                          <w:t>:</w:t>
+                        </w:r>
+                        <w:r>
+                          <w:t xml:space="preserve"> Parasagittal ultrasound image with bone surfaces, both visible and invisible, and acoustic shadows, illustrated.</w:t>
+                        </w:r>
+                      </w:p>
+                    </w:txbxContent>
+                  </v:textbox>
+                </v:shape>
+                <v:rect id="Rectangle 7" o:spid="_x0000_s1033" style="position:absolute;width:27578;height:25196;visibility:visible;mso-wrap-style:square;v-text-anchor:middle" o:gfxdata="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" filled="f" strokecolor="black [3213]" strokeweight="1pt"/>
+                <w10:wrap type="tight" anchorx="margin"/>
+              </v:group>
+            </w:pict>
+          </mc:Fallback>
+        </mc:AlternateContent>
+      </w:r>
+      <w:r>
+        <w:rPr>
+          <w:rFonts w:cs="Times New Roman"/>
+        </w:rPr>
+        <w:t>Using spatially tracked ultrasound for scoliosis assessment generally consists of locating landmarks in 3D space and projecting them onto the coronal plane. A proxy to the Cobb angle is then extracted from the landmark data.</w:t>
+      </w:r>
+      <w:r>
+        <w:rPr>
+          <w:rFonts w:cs="Times New Roman"/>
+        </w:rPr>
+        <w:t xml:space="preserve"> The proxy measurement is required because only certain</w:t>
+      </w:r>
+      <w:bookmarkStart w:id="1" w:name="_GoBack"/>
+      <w:bookmarkEnd w:id="1"/>
+      <w:r>
+        <w:rPr>
+          <w:rFonts w:cs="Times New Roman"/>
+        </w:rPr>
+        <w:t xml:space="preserve"> anatomic structures can be located with ultrasound. Bone, having a higher acoustic impedance than other tissue, reflects most of the ultrasound. Therefore, bone surfaces approximately normal to the direction of propagation of the ultrasound appear as bright regions in the images with acoustic shadows under them. On the other hand, surfaces not normal to this direction reflect the ultrasound away from the transducer, resulting in a dark region in the image.</w:t>
+      </w:r>
+      <w:r>
+        <w:br/>
+      </w:r>
+    </w:p>
+    <w:p>
+      <w:pPr>
+        <w:pStyle w:val="Heading1"/>
         <w:numPr>
           <w:ilvl w:val="0"/>
           <w:numId w:val="2"/>
         </w:numPr>
-        <w:jc w:val="both"/>
-      </w:pPr>
-      <w:r>
-        <w:t>Tracked ultrasound</w:t>
+        <w:ind w:left="426" w:hanging="426"/>
+      </w:pPr>
+      <w:r>
+        <w:t>Methods</w:t>
       </w:r>
     </w:p>
+    <w:p>
+      <w:pPr>
+        <w:pStyle w:val="Heading2"/>
+        <w:numPr>
+          <w:ilvl w:val="0"/>
+          <w:numId w:val="8"/>
+        </w:numPr>
+        <w:ind w:left="567"/>
+      </w:pPr>
+      <w:r>
+        <w:t>[Ungi2014] – Sagittal Ultrasound Snapshots</w:t>
+      </w:r>
+    </w:p>
+    <w:p>
+      <w:pPr>
+        <w:pStyle w:val="Heading2"/>
+        <w:numPr>
+          <w:ilvl w:val="0"/>
+          <w:numId w:val="7"/>
+        </w:numPr>
+        <w:ind w:left="567"/>
+      </w:pPr>
+      <w:r>
+        <w:t xml:space="preserve"> </w:t>
+      </w:r>
+      <w:r>
+        <w:t>[Cheung2015] – Axial Ultrasound Snapshots</w:t>
+      </w:r>
+    </w:p>
+    <w:p>
+      <w:pPr>
+        <w:pStyle w:val="Heading2"/>
+        <w:numPr>
+          <w:ilvl w:val="0"/>
+          <w:numId w:val="7"/>
+        </w:numPr>
+        <w:ind w:left="567"/>
+      </w:pPr>
+      <w:r>
+        <w:t xml:space="preserve"> </w:t>
+      </w:r>
+      <w:r>
+        <w:t>[Zheng2015]</w:t>
+      </w:r>
+      <w:r>
+        <w:t xml:space="preserve"> </w:t>
+      </w:r>
+      <w:r>
+        <w:t>– Axial Ultrasound Scan</w:t>
+      </w:r>
+    </w:p>
+    <w:p/>
+    <w:p>
+      <w:pPr>
+        <w:pStyle w:val="Heading1"/>
+        <w:numPr>
+          <w:ilvl w:val="0"/>
+          <w:numId w:val="2"/>
+        </w:numPr>
+        <w:ind w:left="426" w:hanging="426"/>
+      </w:pPr>
+      <w:r>
+        <w:lastRenderedPageBreak/>
+        <w:t>Results</w:t>
+      </w:r>
+    </w:p>
+    <w:p>
+      <w:pPr>
+        <w:pStyle w:val="Heading2"/>
+        <w:numPr>
+          <w:ilvl w:val="0"/>
+          <w:numId w:val="9"/>
+        </w:numPr>
+        <w:ind w:left="567"/>
+      </w:pPr>
+      <w:r>
+        <w:t>[Ungi2014] – Sagittal Ultrasound Snapshots</w:t>
+      </w:r>
+    </w:p>
+    <w:p>
+      <w:pPr>
+        <w:pStyle w:val="Heading2"/>
+        <w:numPr>
+          <w:ilvl w:val="0"/>
+          <w:numId w:val="7"/>
+        </w:numPr>
+        <w:ind w:left="567"/>
+      </w:pPr>
+      <w:r>
+        <w:t xml:space="preserve"> [Cheung2015] – Axial Ultrasound Snapshots</w:t>
+      </w:r>
+    </w:p>
+    <w:p>
+      <w:pPr>
+        <w:pStyle w:val="Heading2"/>
+        <w:numPr>
+          <w:ilvl w:val="0"/>
+          <w:numId w:val="7"/>
+        </w:numPr>
+        <w:ind w:left="567"/>
+      </w:pPr>
+      <w:r>
+        <w:t xml:space="preserve"> [Zheng2015]</w:t>
+      </w:r>
+      <w:r>
+        <w:t xml:space="preserve"> </w:t>
+      </w:r>
+      <w:r>
+        <w:t>– Axial Ultrasound Scan</w:t>
+      </w:r>
+    </w:p>
+    <w:p>
+      <w:pPr>
+        <w:pStyle w:val="Heading1"/>
+        <w:numPr>
+          <w:ilvl w:val="0"/>
+          <w:numId w:val="2"/>
+        </w:numPr>
+        <w:ind w:left="426" w:hanging="426"/>
+      </w:pPr>
+      <w:r>
+        <w:t>Discussion</w:t>
+      </w:r>
+    </w:p>
+    <w:p>
+      <w:pPr>
+        <w:pStyle w:val="Heading1"/>
+        <w:numPr>
+          <w:ilvl w:val="0"/>
+          <w:numId w:val="2"/>
+        </w:numPr>
+        <w:ind w:left="426" w:hanging="426"/>
+      </w:pPr>
+      <w:r>
+        <w:t>References</w:t>
+      </w:r>
+    </w:p>
+    <w:p>
+      <w:pPr>
+        <w:rPr>
+          <w:b/>
+        </w:rPr>
+      </w:pPr>
+      <w:r>
+        <w:rPr>
+          <w:b/>
+        </w:rPr>
+        <w:t>[Cheung2015]</w:t>
+      </w:r>
+      <w:r>
+        <w:rPr>
+          <w:b/>
+        </w:rPr>
+        <w:tab/>
+        <w:t xml:space="preserve">C.-W. J. Cheung, G.-Q. Zhou, S.-Y. Law, K.-L. Lai, W.-W. Jiang, and Y.-P. Zheng, </w:t>
+      </w:r>
+      <w:r>
+        <w:rPr>
+          <w:b/>
+        </w:rPr>
+        <w:tab/>
+      </w:r>
+      <w:r>
+        <w:rPr>
+          <w:b/>
+        </w:rPr>
+        <w:tab/>
+      </w:r>
+      <w:r>
+        <w:rPr>
+          <w:b/>
+        </w:rPr>
+        <w:tab/>
+      </w:r>
+      <w:r>
+        <w:rPr>
+          <w:b/>
+        </w:rPr>
+        <w:tab/>
+        <w:t xml:space="preserve">“Freehand </w:t>
+      </w:r>
+      <w:r>
+        <w:rPr>
+          <w:b/>
+        </w:rPr>
+        <w:t>three-dimensional ultrasound system for assessmen</w:t>
+      </w:r>
+      <w:r>
+        <w:rPr>
+          <w:b/>
+        </w:rPr>
+        <w:t xml:space="preserve">t of scoliosis”, Journal </w:t>
+      </w:r>
+      <w:r>
+        <w:rPr>
+          <w:b/>
+        </w:rPr>
+        <w:tab/>
+      </w:r>
+      <w:r>
+        <w:rPr>
+          <w:b/>
+        </w:rPr>
+        <w:tab/>
+      </w:r>
+      <w:r>
+        <w:rPr>
+          <w:b/>
+        </w:rPr>
+        <w:tab/>
+        <w:t xml:space="preserve">of </w:t>
+      </w:r>
+      <w:r>
+        <w:rPr>
+          <w:b/>
+        </w:rPr>
+        <w:t>Orthopaedic Translation 2015; 3:123-133.</w:t>
+      </w:r>
+    </w:p>
+    <w:p>
+      <w:r>
+        <w:t>[Diefenbach2013]</w:t>
+      </w:r>
+      <w:r>
+        <w:t xml:space="preserve"> C. </w:t>
+      </w:r>
+      <w:proofErr w:type="spellStart"/>
+      <w:r>
+        <w:t>Diefenbach</w:t>
+      </w:r>
+      <w:proofErr w:type="spellEnd"/>
+      <w:r>
+        <w:t xml:space="preserve">, B. S. </w:t>
+      </w:r>
+      <w:proofErr w:type="spellStart"/>
+      <w:r>
+        <w:t>Lonner</w:t>
+      </w:r>
+      <w:proofErr w:type="spellEnd"/>
+      <w:r>
+        <w:t xml:space="preserve">, J. D. </w:t>
+      </w:r>
+      <w:proofErr w:type="spellStart"/>
+      <w:r>
+        <w:t>Auerbach</w:t>
+      </w:r>
+      <w:proofErr w:type="spellEnd"/>
+      <w:r>
+        <w:t xml:space="preserve">, N. </w:t>
+      </w:r>
+      <w:proofErr w:type="spellStart"/>
+      <w:r>
+        <w:t>Bharucha</w:t>
+      </w:r>
+      <w:proofErr w:type="spellEnd"/>
+      <w:r>
+        <w:t xml:space="preserve">, and L. E. Dean, “Is </w:t>
+      </w:r>
+      <w:r>
+        <w:tab/>
+      </w:r>
+      <w:r>
+        <w:tab/>
+      </w:r>
+      <w:r>
+        <w:tab/>
+      </w:r>
+      <w:r>
+        <w:tab/>
+        <w:t xml:space="preserve">Radiation-Free Diagnostic Monitoring of Adolescent Idiopathic Scoliosis Feasible </w:t>
+      </w:r>
+      <w:r>
+        <w:tab/>
+      </w:r>
+      <w:r>
+        <w:tab/>
+      </w:r>
+      <w:r>
+        <w:tab/>
+      </w:r>
+      <w:r>
+        <w:tab/>
+        <w:t>Using Upright Positional Magnetic Resonance Imaging?”, SPINE 2013; 38(7):576-</w:t>
+      </w:r>
+      <w:r>
+        <w:tab/>
+        <w:t>580.</w:t>
+      </w:r>
+    </w:p>
+    <w:p>
+      <w:r>
+        <w:t>[Doody2000]</w:t>
+      </w:r>
+      <w:r>
+        <w:tab/>
+      </w:r>
+      <w:r>
+        <w:t xml:space="preserve">M. M. Doody, J. E. Lonstein, M. Stovall, D. G. Hacker, N. </w:t>
+      </w:r>
+      <w:proofErr w:type="spellStart"/>
+      <w:r>
+        <w:t>Luckyanov</w:t>
+      </w:r>
+      <w:proofErr w:type="spellEnd"/>
+      <w:r>
+        <w:t xml:space="preserve">, and C. E. </w:t>
+      </w:r>
+      <w:r>
+        <w:tab/>
+      </w:r>
+      <w:r>
+        <w:tab/>
+      </w:r>
+      <w:r>
+        <w:tab/>
+      </w:r>
+      <w:r>
+        <w:tab/>
+      </w:r>
+      <w:r>
+        <w:t xml:space="preserve">Land, “Breast Cancer Mortality </w:t>
+      </w:r>
+      <w:proofErr w:type="gramStart"/>
+      <w:r>
+        <w:t>After</w:t>
+      </w:r>
+      <w:proofErr w:type="gramEnd"/>
+      <w:r>
+        <w:t xml:space="preserve"> Diagnostic Radiography”</w:t>
+      </w:r>
+      <w:r>
+        <w:t xml:space="preserve">, SPINE 2000; </w:t>
+      </w:r>
+      <w:r>
+        <w:br/>
+      </w:r>
+      <w:r>
+        <w:tab/>
+      </w:r>
+      <w:r>
+        <w:tab/>
+      </w:r>
+      <w:r>
+        <w:t>25(16):2052-2063.</w:t>
+      </w:r>
+    </w:p>
+    <w:p>
+      <w:r>
+        <w:t>[Frerich2012]</w:t>
+      </w:r>
+      <w:r>
+        <w:tab/>
+        <w:t xml:space="preserve">J. M. </w:t>
+      </w:r>
+      <w:proofErr w:type="spellStart"/>
+      <w:r>
+        <w:t>Frerich</w:t>
+      </w:r>
+      <w:proofErr w:type="spellEnd"/>
+      <w:r>
+        <w:t xml:space="preserve">, K. </w:t>
+      </w:r>
+      <w:proofErr w:type="spellStart"/>
+      <w:r>
+        <w:t>Hertzler</w:t>
+      </w:r>
+      <w:proofErr w:type="spellEnd"/>
+      <w:r>
+        <w:t xml:space="preserve">, P. Knott, and S. </w:t>
+      </w:r>
+      <w:proofErr w:type="spellStart"/>
+      <w:r>
+        <w:t>Mardjetko</w:t>
+      </w:r>
+      <w:proofErr w:type="spellEnd"/>
+      <w:r>
+        <w:t>, “</w:t>
+      </w:r>
+      <w:proofErr w:type="spellStart"/>
+      <w:r>
+        <w:t>Comparisson</w:t>
+      </w:r>
+      <w:proofErr w:type="spellEnd"/>
+      <w:r>
+        <w:t xml:space="preserve"> of Radiographic and </w:t>
+      </w:r>
+      <w:r>
+        <w:tab/>
+      </w:r>
+      <w:r>
+        <w:tab/>
+      </w:r>
+      <w:r>
+        <w:tab/>
+      </w:r>
+      <w:r>
+        <w:t xml:space="preserve">Surface Topography Measurement in Adolescents with Idiopathic Scoliosis”, </w:t>
+      </w:r>
+      <w:proofErr w:type="gramStart"/>
+      <w:r>
+        <w:t>The</w:t>
+      </w:r>
+      <w:proofErr w:type="gramEnd"/>
+      <w:r>
+        <w:t xml:space="preserve"> Open </w:t>
+      </w:r>
+      <w:r>
+        <w:tab/>
+      </w:r>
+      <w:r>
+        <w:tab/>
+      </w:r>
+      <w:r>
+        <w:tab/>
+      </w:r>
+      <w:r>
+        <w:t>Orthopaedics Journal 2012</w:t>
+      </w:r>
+      <w:r>
+        <w:t>; 6:261-265.</w:t>
+      </w:r>
+      <w:r>
+        <w:t xml:space="preserve"> </w:t>
+      </w:r>
+    </w:p>
+    <w:p>
+      <w:r>
+        <w:t>[Goldberg2001]</w:t>
+      </w:r>
+      <w:r>
+        <w:tab/>
+        <w:t xml:space="preserve">C. J. Goldberg, M. </w:t>
+      </w:r>
+      <w:proofErr w:type="spellStart"/>
+      <w:r>
+        <w:t>Kaliszer</w:t>
+      </w:r>
+      <w:proofErr w:type="spellEnd"/>
+      <w:r>
+        <w:t xml:space="preserve">, D. P. Moore, E. E. Fogarty, and F. E. Dowling, “Surface </w:t>
+      </w:r>
+      <w:r>
+        <w:tab/>
+      </w:r>
+      <w:r>
+        <w:tab/>
+      </w:r>
+      <w:r>
+        <w:tab/>
+        <w:t>Topography, Cobb Angles, and Cosmetic Changes in Scoliosis”, SPINE 2001;</w:t>
+      </w:r>
+      <w:r>
+        <w:br/>
+      </w:r>
+      <w:r>
+        <w:tab/>
+      </w:r>
+      <w:r>
+        <w:tab/>
+        <w:t xml:space="preserve"> 26(4):E55-E63.</w:t>
+      </w:r>
+    </w:p>
+    <w:p>
+      <w:pPr>
+        <w:rPr>
+          <w:b/>
+        </w:rPr>
+      </w:pPr>
+      <w:r>
+        <w:rPr>
+          <w:b/>
+        </w:rPr>
+        <w:t>[Ungi2014]</w:t>
+      </w:r>
+      <w:r>
+        <w:rPr>
+          <w:b/>
+        </w:rPr>
+        <w:tab/>
+        <w:t xml:space="preserve">T. Ungi, F. King, M. </w:t>
+      </w:r>
+      <w:proofErr w:type="spellStart"/>
+      <w:r>
+        <w:rPr>
+          <w:b/>
+        </w:rPr>
+        <w:t>Kempston</w:t>
+      </w:r>
+      <w:proofErr w:type="spellEnd"/>
+      <w:r>
+        <w:rPr>
+          <w:b/>
+        </w:rPr>
+        <w:t>, Z. Keri, A. Lasso, P. Mousavi,</w:t>
+      </w:r>
+      <w:r>
+        <w:rPr>
+          <w:b/>
+        </w:rPr>
+        <w:t xml:space="preserve"> J. </w:t>
+      </w:r>
+      <w:proofErr w:type="spellStart"/>
+      <w:r>
+        <w:rPr>
+          <w:b/>
+        </w:rPr>
+        <w:t>Rudan</w:t>
+      </w:r>
+      <w:proofErr w:type="spellEnd"/>
+      <w:r>
+        <w:rPr>
+          <w:b/>
+        </w:rPr>
+        <w:t xml:space="preserve">, D. P. </w:t>
+      </w:r>
+      <w:proofErr w:type="spellStart"/>
+      <w:r>
+        <w:rPr>
+          <w:b/>
+        </w:rPr>
+        <w:t>Borschneck</w:t>
+      </w:r>
+      <w:proofErr w:type="spellEnd"/>
+      <w:r>
+        <w:rPr>
+          <w:b/>
+        </w:rPr>
+        <w:t xml:space="preserve">, </w:t>
+      </w:r>
+      <w:r>
+        <w:rPr>
+          <w:b/>
+        </w:rPr>
+        <w:tab/>
+      </w:r>
+      <w:r>
+        <w:rPr>
+          <w:b/>
+        </w:rPr>
+        <w:tab/>
+      </w:r>
+      <w:r>
+        <w:rPr>
+          <w:b/>
+        </w:rPr>
+        <w:t xml:space="preserve">and G. Fichtinger, “Spinal Curvature Measurement by Tracked Ultrasound Snapshots”, </w:t>
+      </w:r>
+      <w:r>
+        <w:rPr>
+          <w:b/>
+        </w:rPr>
+        <w:tab/>
+      </w:r>
+      <w:r>
+        <w:rPr>
+          <w:b/>
+        </w:rPr>
+        <w:tab/>
+      </w:r>
+      <w:r>
+        <w:rPr>
+          <w:b/>
+        </w:rPr>
+        <w:tab/>
+        <w:t>Ultrasound in Medicine and Biology 2014; 40(2):447-454.</w:t>
+      </w:r>
+    </w:p>
+    <w:p>
+      <w:pPr>
+        <w:rPr>
+          <w:b/>
+        </w:rPr>
+      </w:pPr>
+      <w:r>
+        <w:rPr>
+          <w:b/>
+        </w:rPr>
+        <w:t>[Zheng2015]</w:t>
+      </w:r>
+      <w:r>
+        <w:rPr>
+          <w:b/>
+        </w:rPr>
+        <w:tab/>
+        <w:t>R. Zheng, A. C. Y. Chan, W. Chen, D. L. Hill, L. H. Le, D</w:t>
+      </w:r>
+      <w:r>
+        <w:rPr>
+          <w:b/>
+        </w:rPr>
+        <w:t xml:space="preserve">. </w:t>
+      </w:r>
+      <w:proofErr w:type="spellStart"/>
+      <w:r>
+        <w:rPr>
+          <w:b/>
+        </w:rPr>
+        <w:t>Hedden</w:t>
+      </w:r>
+      <w:proofErr w:type="spellEnd"/>
+      <w:r>
+        <w:rPr>
+          <w:b/>
+        </w:rPr>
+        <w:t xml:space="preserve">, M. Moreau, J. </w:t>
+      </w:r>
+      <w:proofErr w:type="spellStart"/>
+      <w:r>
+        <w:rPr>
+          <w:b/>
+        </w:rPr>
+        <w:t>Mahood</w:t>
+      </w:r>
+      <w:proofErr w:type="spellEnd"/>
+      <w:r>
+        <w:rPr>
+          <w:b/>
+        </w:rPr>
+        <w:t xml:space="preserve">, </w:t>
+      </w:r>
+      <w:r>
+        <w:rPr>
+          <w:b/>
+        </w:rPr>
+        <w:tab/>
+      </w:r>
+      <w:r>
+        <w:rPr>
+          <w:b/>
+        </w:rPr>
+        <w:tab/>
+      </w:r>
+      <w:r>
+        <w:rPr>
+          <w:b/>
+        </w:rPr>
+        <w:tab/>
+      </w:r>
+      <w:r>
+        <w:rPr>
+          <w:b/>
+        </w:rPr>
+        <w:t>S.</w:t>
+      </w:r>
+      <w:r>
+        <w:rPr>
+          <w:b/>
+        </w:rPr>
+        <w:t xml:space="preserve"> </w:t>
+      </w:r>
+      <w:proofErr w:type="spellStart"/>
+      <w:r>
+        <w:rPr>
+          <w:b/>
+        </w:rPr>
+        <w:t>Southon</w:t>
+      </w:r>
+      <w:proofErr w:type="spellEnd"/>
+      <w:r>
+        <w:rPr>
+          <w:b/>
+        </w:rPr>
+        <w:t>, E. Lou, “Intra- and Inter-rater Reliability o</w:t>
+      </w:r>
+      <w:r>
+        <w:rPr>
+          <w:b/>
+        </w:rPr>
+        <w:t xml:space="preserve">f Coronal Curvature </w:t>
+      </w:r>
+      <w:r>
+        <w:rPr>
+          <w:b/>
+        </w:rPr>
+        <w:tab/>
+      </w:r>
+      <w:r>
+        <w:rPr>
+          <w:b/>
+        </w:rPr>
+        <w:tab/>
+      </w:r>
+      <w:r>
+        <w:rPr>
+          <w:b/>
+        </w:rPr>
+        <w:tab/>
+      </w:r>
+      <w:r>
+        <w:rPr>
+          <w:b/>
+        </w:rPr>
+        <w:tab/>
+        <w:t xml:space="preserve">Measurement </w:t>
+      </w:r>
+      <w:r>
+        <w:rPr>
+          <w:b/>
+        </w:rPr>
+        <w:t>for Adolescent Idiopathic Scoliosis Using Ultrasonic Im</w:t>
+      </w:r>
+      <w:r>
+        <w:rPr>
+          <w:b/>
+        </w:rPr>
+        <w:t xml:space="preserve">aging Method - A </w:t>
+      </w:r>
+      <w:r>
+        <w:rPr>
+          <w:b/>
+        </w:rPr>
+        <w:tab/>
+      </w:r>
+      <w:r>
+        <w:rPr>
+          <w:b/>
+        </w:rPr>
+        <w:tab/>
+      </w:r>
+      <w:r>
+        <w:rPr>
+          <w:b/>
+        </w:rPr>
+        <w:tab/>
+        <w:t xml:space="preserve">Pilot Study”, </w:t>
+      </w:r>
+      <w:r>
+        <w:rPr>
+          <w:b/>
+        </w:rPr>
+        <w:t>Spine Deformity 2015; 3:151-158.</w:t>
+      </w:r>
+    </w:p>
+    <w:p/>
     <w:sectPr>
-      <w:headerReference w:type="default" r:id="rId10"/>
+      <w:headerReference w:type="default" r:id="rId14"/>
       <w:pgSz w:w="12240" w:h="15840"/>
       <w:pgMar w:top="1440" w:right="1440" w:bottom="1440" w:left="1440" w:header="708" w:footer="708" w:gutter="0"/>
       <w:cols w:space="708"/>
@@ -419,6 +1680,33 @@
     </w:sectPr>
   </w:body>
 </w:document>
+</file>
+
+<file path=word/comments.xml><?xml version="1.0" encoding="utf-8"?>
+<w:comments xmlns:wpc="http://schemas.microsoft.com/office/word/2010/wordprocessingCanvas" xmlns:mc="http://schemas.openxmlformats.org/markup-compatibility/2006" xmlns:o="urn:schemas-microsoft-com:office:office" xmlns:r="http://schemas.openxmlformats.org/officeDocument/2006/relationships" xmlns:m="http://schemas.openxmlformats.org/officeDocument/2006/math" xmlns:v="urn:schemas-microsoft-com:vml" xmlns:wp14="http://schemas.microsoft.com/office/word/2010/wordprocessingDrawing" xmlns:wp="http://schemas.openxmlformats.org/drawingml/2006/wordprocessingDrawing" xmlns:w10="urn:schemas-microsoft-com:office:word" xmlns:w="http://schemas.openxmlformats.org/wordprocessingml/2006/main" xmlns:w14="http://schemas.microsoft.com/office/word/2010/wordml" xmlns:w15="http://schemas.microsoft.com/office/word/2012/wordml" xmlns:wpg="http://schemas.microsoft.com/office/word/2010/wordprocessingGroup" xmlns:wpi="http://schemas.microsoft.com/office/word/2010/wordprocessingInk" xmlns:wne="http://schemas.microsoft.com/office/word/2006/wordml" xmlns:wps="http://schemas.microsoft.com/office/word/2010/wordprocessingShape" mc:Ignorable="w14 w15 wp14">
+  <w:comment w:id="0" w:author="Ben Church" w:date="2016-11-19T20:17:00Z" w:initials="BC">
+    <w:p>
+      <w:pPr>
+        <w:pStyle w:val="CommentText"/>
+      </w:pPr>
+      <w:r>
+        <w:rPr>
+          <w:rStyle w:val="CommentReference"/>
+        </w:rPr>
+        <w:annotationRef/>
+      </w:r>
+      <w:r>
+        <w:t>Too many results</w:t>
+      </w:r>
+    </w:p>
+  </w:comment>
+</w:comments>
+</file>
+
+<file path=word/commentsExtended.xml><?xml version="1.0" encoding="utf-8"?>
+<w15:commentsEx xmlns:wpc="http://schemas.microsoft.com/office/word/2010/wordprocessingCanvas" xmlns:mc="http://schemas.openxmlformats.org/markup-compatibility/2006" xmlns:o="urn:schemas-microsoft-com:office:office" xmlns:r="http://schemas.openxmlformats.org/officeDocument/2006/relationships" xmlns:m="http://schemas.openxmlformats.org/officeDocument/2006/math" xmlns:v="urn:schemas-microsoft-com:vml" xmlns:wp14="http://schemas.microsoft.com/office/word/2010/wordprocessingDrawing" xmlns:wp="http://schemas.openxmlformats.org/drawingml/2006/wordprocessingDrawing" xmlns:w10="urn:schemas-microsoft-com:office:word" xmlns:w="http://schemas.openxmlformats.org/wordprocessingml/2006/main" xmlns:w14="http://schemas.microsoft.com/office/word/2010/wordml" xmlns:w15="http://schemas.microsoft.com/office/word/2012/wordml" xmlns:wpg="http://schemas.microsoft.com/office/word/2010/wordprocessingGroup" xmlns:wpi="http://schemas.microsoft.com/office/word/2010/wordprocessingInk" xmlns:wne="http://schemas.microsoft.com/office/word/2006/wordml" xmlns:wps="http://schemas.microsoft.com/office/word/2010/wordprocessingShape" mc:Ignorable="w14 w15 wp14">
+  <w15:commentEx w15:paraId="65885C93" w15:done="0"/>
+</w15:commentsEx>
 </file>
 
 <file path=word/endnotes.xml><?xml version="1.0" encoding="utf-8"?>
@@ -581,9 +1869,209 @@
     </w:lvl>
   </w:abstractNum>
   <w:abstractNum w:abstractNumId="1" w15:restartNumberingAfterBreak="0">
-    <w:nsid w:val="6AFC237A"/>
+    <w:nsid w:val="3A1B7040"/>
     <w:multiLevelType w:val="hybridMultilevel"/>
-    <w:tmpl w:val="DC985E28"/>
+    <w:tmpl w:val="D82C9E3A"/>
+    <w:lvl w:ilvl="0" w:tplc="2E249396">
+      <w:start w:val="1"/>
+      <w:numFmt w:val="lowerRoman"/>
+      <w:pStyle w:val="Heading2"/>
+      <w:lvlText w:val="%1."/>
+      <w:lvlJc w:val="right"/>
+      <w:pPr>
+        <w:ind w:left="720" w:hanging="360"/>
+      </w:pPr>
+    </w:lvl>
+    <w:lvl w:ilvl="1" w:tplc="10090019" w:tentative="1">
+      <w:start w:val="1"/>
+      <w:numFmt w:val="lowerLetter"/>
+      <w:lvlText w:val="%2."/>
+      <w:lvlJc w:val="left"/>
+      <w:pPr>
+        <w:ind w:left="1440" w:hanging="360"/>
+      </w:pPr>
+    </w:lvl>
+    <w:lvl w:ilvl="2" w:tplc="1009001B" w:tentative="1">
+      <w:start w:val="1"/>
+      <w:numFmt w:val="lowerRoman"/>
+      <w:lvlText w:val="%3."/>
+      <w:lvlJc w:val="right"/>
+      <w:pPr>
+        <w:ind w:left="2160" w:hanging="180"/>
+      </w:pPr>
+    </w:lvl>
+    <w:lvl w:ilvl="3" w:tplc="1009000F" w:tentative="1">
+      <w:start w:val="1"/>
+      <w:numFmt w:val="decimal"/>
+      <w:lvlText w:val="%4."/>
+      <w:lvlJc w:val="left"/>
+      <w:pPr>
+        <w:ind w:left="2880" w:hanging="360"/>
+      </w:pPr>
+    </w:lvl>
+    <w:lvl w:ilvl="4" w:tplc="10090019" w:tentative="1">
+      <w:start w:val="1"/>
+      <w:numFmt w:val="lowerLetter"/>
+      <w:lvlText w:val="%5."/>
+      <w:lvlJc w:val="left"/>
+      <w:pPr>
+        <w:ind w:left="3600" w:hanging="360"/>
+      </w:pPr>
+    </w:lvl>
+    <w:lvl w:ilvl="5" w:tplc="1009001B" w:tentative="1">
+      <w:start w:val="1"/>
+      <w:numFmt w:val="lowerRoman"/>
+      <w:lvlText w:val="%6."/>
+      <w:lvlJc w:val="right"/>
+      <w:pPr>
+        <w:ind w:left="4320" w:hanging="180"/>
+      </w:pPr>
+    </w:lvl>
+    <w:lvl w:ilvl="6" w:tplc="1009000F" w:tentative="1">
+      <w:start w:val="1"/>
+      <w:numFmt w:val="decimal"/>
+      <w:lvlText w:val="%7."/>
+      <w:lvlJc w:val="left"/>
+      <w:pPr>
+        <w:ind w:left="5040" w:hanging="360"/>
+      </w:pPr>
+    </w:lvl>
+    <w:lvl w:ilvl="7" w:tplc="10090019" w:tentative="1">
+      <w:start w:val="1"/>
+      <w:numFmt w:val="lowerLetter"/>
+      <w:lvlText w:val="%8."/>
+      <w:lvlJc w:val="left"/>
+      <w:pPr>
+        <w:ind w:left="5760" w:hanging="360"/>
+      </w:pPr>
+    </w:lvl>
+    <w:lvl w:ilvl="8" w:tplc="1009001B" w:tentative="1">
+      <w:start w:val="1"/>
+      <w:numFmt w:val="lowerRoman"/>
+      <w:lvlText w:val="%9."/>
+      <w:lvlJc w:val="right"/>
+      <w:pPr>
+        <w:ind w:left="6480" w:hanging="180"/>
+      </w:pPr>
+    </w:lvl>
+  </w:abstractNum>
+  <w:abstractNum w:abstractNumId="2" w15:restartNumberingAfterBreak="0">
+    <w:nsid w:val="40AC5B17"/>
+    <w:multiLevelType w:val="hybridMultilevel"/>
+    <w:tmpl w:val="824AC20C"/>
+    <w:lvl w:ilvl="0" w:tplc="10090001">
+      <w:start w:val="1"/>
+      <w:numFmt w:val="bullet"/>
+      <w:lvlText w:val=""/>
+      <w:lvlJc w:val="left"/>
+      <w:pPr>
+        <w:ind w:left="720" w:hanging="360"/>
+      </w:pPr>
+      <w:rPr>
+        <w:rFonts w:ascii="Symbol" w:hAnsi="Symbol" w:hint="default"/>
+      </w:rPr>
+    </w:lvl>
+    <w:lvl w:ilvl="1" w:tplc="10090003" w:tentative="1">
+      <w:start w:val="1"/>
+      <w:numFmt w:val="bullet"/>
+      <w:lvlText w:val="o"/>
+      <w:lvlJc w:val="left"/>
+      <w:pPr>
+        <w:ind w:left="1440" w:hanging="360"/>
+      </w:pPr>
+      <w:rPr>
+        <w:rFonts w:ascii="Courier New" w:hAnsi="Courier New" w:cs="Courier New" w:hint="default"/>
+      </w:rPr>
+    </w:lvl>
+    <w:lvl w:ilvl="2" w:tplc="10090005" w:tentative="1">
+      <w:start w:val="1"/>
+      <w:numFmt w:val="bullet"/>
+      <w:lvlText w:val=""/>
+      <w:lvlJc w:val="left"/>
+      <w:pPr>
+        <w:ind w:left="2160" w:hanging="360"/>
+      </w:pPr>
+      <w:rPr>
+        <w:rFonts w:ascii="Wingdings" w:hAnsi="Wingdings" w:hint="default"/>
+      </w:rPr>
+    </w:lvl>
+    <w:lvl w:ilvl="3" w:tplc="10090001" w:tentative="1">
+      <w:start w:val="1"/>
+      <w:numFmt w:val="bullet"/>
+      <w:lvlText w:val=""/>
+      <w:lvlJc w:val="left"/>
+      <w:pPr>
+        <w:ind w:left="2880" w:hanging="360"/>
+      </w:pPr>
+      <w:rPr>
+        <w:rFonts w:ascii="Symbol" w:hAnsi="Symbol" w:hint="default"/>
+      </w:rPr>
+    </w:lvl>
+    <w:lvl w:ilvl="4" w:tplc="10090003" w:tentative="1">
+      <w:start w:val="1"/>
+      <w:numFmt w:val="bullet"/>
+      <w:lvlText w:val="o"/>
+      <w:lvlJc w:val="left"/>
+      <w:pPr>
+        <w:ind w:left="3600" w:hanging="360"/>
+      </w:pPr>
+      <w:rPr>
+        <w:rFonts w:ascii="Courier New" w:hAnsi="Courier New" w:cs="Courier New" w:hint="default"/>
+      </w:rPr>
+    </w:lvl>
+    <w:lvl w:ilvl="5" w:tplc="10090005" w:tentative="1">
+      <w:start w:val="1"/>
+      <w:numFmt w:val="bullet"/>
+      <w:lvlText w:val=""/>
+      <w:lvlJc w:val="left"/>
+      <w:pPr>
+        <w:ind w:left="4320" w:hanging="360"/>
+      </w:pPr>
+      <w:rPr>
+        <w:rFonts w:ascii="Wingdings" w:hAnsi="Wingdings" w:hint="default"/>
+      </w:rPr>
+    </w:lvl>
+    <w:lvl w:ilvl="6" w:tplc="10090001" w:tentative="1">
+      <w:start w:val="1"/>
+      <w:numFmt w:val="bullet"/>
+      <w:lvlText w:val=""/>
+      <w:lvlJc w:val="left"/>
+      <w:pPr>
+        <w:ind w:left="5040" w:hanging="360"/>
+      </w:pPr>
+      <w:rPr>
+        <w:rFonts w:ascii="Symbol" w:hAnsi="Symbol" w:hint="default"/>
+      </w:rPr>
+    </w:lvl>
+    <w:lvl w:ilvl="7" w:tplc="10090003" w:tentative="1">
+      <w:start w:val="1"/>
+      <w:numFmt w:val="bullet"/>
+      <w:lvlText w:val="o"/>
+      <w:lvlJc w:val="left"/>
+      <w:pPr>
+        <w:ind w:left="5760" w:hanging="360"/>
+      </w:pPr>
+      <w:rPr>
+        <w:rFonts w:ascii="Courier New" w:hAnsi="Courier New" w:cs="Courier New" w:hint="default"/>
+      </w:rPr>
+    </w:lvl>
+    <w:lvl w:ilvl="8" w:tplc="10090005" w:tentative="1">
+      <w:start w:val="1"/>
+      <w:numFmt w:val="bullet"/>
+      <w:lvlText w:val=""/>
+      <w:lvlJc w:val="left"/>
+      <w:pPr>
+        <w:ind w:left="6480" w:hanging="360"/>
+      </w:pPr>
+      <w:rPr>
+        <w:rFonts w:ascii="Wingdings" w:hAnsi="Wingdings" w:hint="default"/>
+      </w:rPr>
+    </w:lvl>
+  </w:abstractNum>
+  <w:abstractNum w:abstractNumId="3" w15:restartNumberingAfterBreak="0">
+    <w:nsid w:val="4A457282"/>
+    <w:multiLevelType w:val="hybridMultilevel"/>
+    <w:tmpl w:val="809203BC"/>
     <w:lvl w:ilvl="0" w:tplc="1009001B">
       <w:start w:val="1"/>
       <w:numFmt w:val="lowerRoman"/>
@@ -664,15 +2152,365 @@
       <w:pPr>
         <w:ind w:left="6480" w:hanging="180"/>
       </w:pPr>
+    </w:lvl>
+  </w:abstractNum>
+  <w:abstractNum w:abstractNumId="4" w15:restartNumberingAfterBreak="0">
+    <w:nsid w:val="6A882E5B"/>
+    <w:multiLevelType w:val="hybridMultilevel"/>
+    <w:tmpl w:val="2780D562"/>
+    <w:lvl w:ilvl="0" w:tplc="10090001">
+      <w:start w:val="1"/>
+      <w:numFmt w:val="bullet"/>
+      <w:lvlText w:val=""/>
+      <w:lvlJc w:val="left"/>
+      <w:pPr>
+        <w:ind w:left="720" w:hanging="360"/>
+      </w:pPr>
+      <w:rPr>
+        <w:rFonts w:ascii="Symbol" w:hAnsi="Symbol" w:hint="default"/>
+      </w:rPr>
+    </w:lvl>
+    <w:lvl w:ilvl="1" w:tplc="10090003" w:tentative="1">
+      <w:start w:val="1"/>
+      <w:numFmt w:val="bullet"/>
+      <w:lvlText w:val="o"/>
+      <w:lvlJc w:val="left"/>
+      <w:pPr>
+        <w:ind w:left="1440" w:hanging="360"/>
+      </w:pPr>
+      <w:rPr>
+        <w:rFonts w:ascii="Courier New" w:hAnsi="Courier New" w:cs="Courier New" w:hint="default"/>
+      </w:rPr>
+    </w:lvl>
+    <w:lvl w:ilvl="2" w:tplc="10090005" w:tentative="1">
+      <w:start w:val="1"/>
+      <w:numFmt w:val="bullet"/>
+      <w:lvlText w:val=""/>
+      <w:lvlJc w:val="left"/>
+      <w:pPr>
+        <w:ind w:left="2160" w:hanging="360"/>
+      </w:pPr>
+      <w:rPr>
+        <w:rFonts w:ascii="Wingdings" w:hAnsi="Wingdings" w:hint="default"/>
+      </w:rPr>
+    </w:lvl>
+    <w:lvl w:ilvl="3" w:tplc="10090001" w:tentative="1">
+      <w:start w:val="1"/>
+      <w:numFmt w:val="bullet"/>
+      <w:lvlText w:val=""/>
+      <w:lvlJc w:val="left"/>
+      <w:pPr>
+        <w:ind w:left="2880" w:hanging="360"/>
+      </w:pPr>
+      <w:rPr>
+        <w:rFonts w:ascii="Symbol" w:hAnsi="Symbol" w:hint="default"/>
+      </w:rPr>
+    </w:lvl>
+    <w:lvl w:ilvl="4" w:tplc="10090003" w:tentative="1">
+      <w:start w:val="1"/>
+      <w:numFmt w:val="bullet"/>
+      <w:lvlText w:val="o"/>
+      <w:lvlJc w:val="left"/>
+      <w:pPr>
+        <w:ind w:left="3600" w:hanging="360"/>
+      </w:pPr>
+      <w:rPr>
+        <w:rFonts w:ascii="Courier New" w:hAnsi="Courier New" w:cs="Courier New" w:hint="default"/>
+      </w:rPr>
+    </w:lvl>
+    <w:lvl w:ilvl="5" w:tplc="10090005" w:tentative="1">
+      <w:start w:val="1"/>
+      <w:numFmt w:val="bullet"/>
+      <w:lvlText w:val=""/>
+      <w:lvlJc w:val="left"/>
+      <w:pPr>
+        <w:ind w:left="4320" w:hanging="360"/>
+      </w:pPr>
+      <w:rPr>
+        <w:rFonts w:ascii="Wingdings" w:hAnsi="Wingdings" w:hint="default"/>
+      </w:rPr>
+    </w:lvl>
+    <w:lvl w:ilvl="6" w:tplc="10090001" w:tentative="1">
+      <w:start w:val="1"/>
+      <w:numFmt w:val="bullet"/>
+      <w:lvlText w:val=""/>
+      <w:lvlJc w:val="left"/>
+      <w:pPr>
+        <w:ind w:left="5040" w:hanging="360"/>
+      </w:pPr>
+      <w:rPr>
+        <w:rFonts w:ascii="Symbol" w:hAnsi="Symbol" w:hint="default"/>
+      </w:rPr>
+    </w:lvl>
+    <w:lvl w:ilvl="7" w:tplc="10090003" w:tentative="1">
+      <w:start w:val="1"/>
+      <w:numFmt w:val="bullet"/>
+      <w:lvlText w:val="o"/>
+      <w:lvlJc w:val="left"/>
+      <w:pPr>
+        <w:ind w:left="5760" w:hanging="360"/>
+      </w:pPr>
+      <w:rPr>
+        <w:rFonts w:ascii="Courier New" w:hAnsi="Courier New" w:cs="Courier New" w:hint="default"/>
+      </w:rPr>
+    </w:lvl>
+    <w:lvl w:ilvl="8" w:tplc="10090005" w:tentative="1">
+      <w:start w:val="1"/>
+      <w:numFmt w:val="bullet"/>
+      <w:lvlText w:val=""/>
+      <w:lvlJc w:val="left"/>
+      <w:pPr>
+        <w:ind w:left="6480" w:hanging="360"/>
+      </w:pPr>
+      <w:rPr>
+        <w:rFonts w:ascii="Wingdings" w:hAnsi="Wingdings" w:hint="default"/>
+      </w:rPr>
+    </w:lvl>
+  </w:abstractNum>
+  <w:abstractNum w:abstractNumId="5" w15:restartNumberingAfterBreak="0">
+    <w:nsid w:val="6AFC237A"/>
+    <w:multiLevelType w:val="hybridMultilevel"/>
+    <w:tmpl w:val="9190E6DE"/>
+    <w:lvl w:ilvl="0" w:tplc="1009000F">
+      <w:start w:val="1"/>
+      <w:numFmt w:val="decimal"/>
+      <w:lvlText w:val="%1."/>
+      <w:lvlJc w:val="left"/>
+      <w:pPr>
+        <w:ind w:left="720" w:hanging="360"/>
+      </w:pPr>
+      <w:rPr>
+        <w:rFonts w:hint="default"/>
+      </w:rPr>
+    </w:lvl>
+    <w:lvl w:ilvl="1" w:tplc="1009001B">
+      <w:start w:val="1"/>
+      <w:numFmt w:val="lowerRoman"/>
+      <w:lvlText w:val="%2."/>
+      <w:lvlJc w:val="right"/>
+      <w:pPr>
+        <w:ind w:left="1440" w:hanging="360"/>
+      </w:pPr>
+    </w:lvl>
+    <w:lvl w:ilvl="2" w:tplc="1009001B" w:tentative="1">
+      <w:start w:val="1"/>
+      <w:numFmt w:val="lowerRoman"/>
+      <w:lvlText w:val="%3."/>
+      <w:lvlJc w:val="right"/>
+      <w:pPr>
+        <w:ind w:left="2160" w:hanging="180"/>
+      </w:pPr>
+    </w:lvl>
+    <w:lvl w:ilvl="3" w:tplc="1009000F" w:tentative="1">
+      <w:start w:val="1"/>
+      <w:numFmt w:val="decimal"/>
+      <w:lvlText w:val="%4."/>
+      <w:lvlJc w:val="left"/>
+      <w:pPr>
+        <w:ind w:left="2880" w:hanging="360"/>
+      </w:pPr>
+    </w:lvl>
+    <w:lvl w:ilvl="4" w:tplc="10090019" w:tentative="1">
+      <w:start w:val="1"/>
+      <w:numFmt w:val="lowerLetter"/>
+      <w:lvlText w:val="%5."/>
+      <w:lvlJc w:val="left"/>
+      <w:pPr>
+        <w:ind w:left="3600" w:hanging="360"/>
+      </w:pPr>
+    </w:lvl>
+    <w:lvl w:ilvl="5" w:tplc="1009001B" w:tentative="1">
+      <w:start w:val="1"/>
+      <w:numFmt w:val="lowerRoman"/>
+      <w:lvlText w:val="%6."/>
+      <w:lvlJc w:val="right"/>
+      <w:pPr>
+        <w:ind w:left="4320" w:hanging="180"/>
+      </w:pPr>
+    </w:lvl>
+    <w:lvl w:ilvl="6" w:tplc="1009000F" w:tentative="1">
+      <w:start w:val="1"/>
+      <w:numFmt w:val="decimal"/>
+      <w:lvlText w:val="%7."/>
+      <w:lvlJc w:val="left"/>
+      <w:pPr>
+        <w:ind w:left="5040" w:hanging="360"/>
+      </w:pPr>
+    </w:lvl>
+    <w:lvl w:ilvl="7" w:tplc="10090019" w:tentative="1">
+      <w:start w:val="1"/>
+      <w:numFmt w:val="lowerLetter"/>
+      <w:lvlText w:val="%8."/>
+      <w:lvlJc w:val="left"/>
+      <w:pPr>
+        <w:ind w:left="5760" w:hanging="360"/>
+      </w:pPr>
+    </w:lvl>
+    <w:lvl w:ilvl="8" w:tplc="1009001B" w:tentative="1">
+      <w:start w:val="1"/>
+      <w:numFmt w:val="lowerRoman"/>
+      <w:lvlText w:val="%9."/>
+      <w:lvlJc w:val="right"/>
+      <w:pPr>
+        <w:ind w:left="6480" w:hanging="180"/>
+      </w:pPr>
+    </w:lvl>
+  </w:abstractNum>
+  <w:abstractNum w:abstractNumId="6" w15:restartNumberingAfterBreak="0">
+    <w:nsid w:val="6C391E52"/>
+    <w:multiLevelType w:val="hybridMultilevel"/>
+    <w:tmpl w:val="D56C2DBC"/>
+    <w:lvl w:ilvl="0" w:tplc="10090001">
+      <w:start w:val="1"/>
+      <w:numFmt w:val="bullet"/>
+      <w:lvlText w:val=""/>
+      <w:lvlJc w:val="left"/>
+      <w:pPr>
+        <w:ind w:left="720" w:hanging="360"/>
+      </w:pPr>
+      <w:rPr>
+        <w:rFonts w:ascii="Symbol" w:hAnsi="Symbol" w:hint="default"/>
+      </w:rPr>
+    </w:lvl>
+    <w:lvl w:ilvl="1" w:tplc="10090003" w:tentative="1">
+      <w:start w:val="1"/>
+      <w:numFmt w:val="bullet"/>
+      <w:lvlText w:val="o"/>
+      <w:lvlJc w:val="left"/>
+      <w:pPr>
+        <w:ind w:left="1440" w:hanging="360"/>
+      </w:pPr>
+      <w:rPr>
+        <w:rFonts w:ascii="Courier New" w:hAnsi="Courier New" w:cs="Courier New" w:hint="default"/>
+      </w:rPr>
+    </w:lvl>
+    <w:lvl w:ilvl="2" w:tplc="10090005" w:tentative="1">
+      <w:start w:val="1"/>
+      <w:numFmt w:val="bullet"/>
+      <w:lvlText w:val=""/>
+      <w:lvlJc w:val="left"/>
+      <w:pPr>
+        <w:ind w:left="2160" w:hanging="360"/>
+      </w:pPr>
+      <w:rPr>
+        <w:rFonts w:ascii="Wingdings" w:hAnsi="Wingdings" w:hint="default"/>
+      </w:rPr>
+    </w:lvl>
+    <w:lvl w:ilvl="3" w:tplc="10090001" w:tentative="1">
+      <w:start w:val="1"/>
+      <w:numFmt w:val="bullet"/>
+      <w:lvlText w:val=""/>
+      <w:lvlJc w:val="left"/>
+      <w:pPr>
+        <w:ind w:left="2880" w:hanging="360"/>
+      </w:pPr>
+      <w:rPr>
+        <w:rFonts w:ascii="Symbol" w:hAnsi="Symbol" w:hint="default"/>
+      </w:rPr>
+    </w:lvl>
+    <w:lvl w:ilvl="4" w:tplc="10090003" w:tentative="1">
+      <w:start w:val="1"/>
+      <w:numFmt w:val="bullet"/>
+      <w:lvlText w:val="o"/>
+      <w:lvlJc w:val="left"/>
+      <w:pPr>
+        <w:ind w:left="3600" w:hanging="360"/>
+      </w:pPr>
+      <w:rPr>
+        <w:rFonts w:ascii="Courier New" w:hAnsi="Courier New" w:cs="Courier New" w:hint="default"/>
+      </w:rPr>
+    </w:lvl>
+    <w:lvl w:ilvl="5" w:tplc="10090005" w:tentative="1">
+      <w:start w:val="1"/>
+      <w:numFmt w:val="bullet"/>
+      <w:lvlText w:val=""/>
+      <w:lvlJc w:val="left"/>
+      <w:pPr>
+        <w:ind w:left="4320" w:hanging="360"/>
+      </w:pPr>
+      <w:rPr>
+        <w:rFonts w:ascii="Wingdings" w:hAnsi="Wingdings" w:hint="default"/>
+      </w:rPr>
+    </w:lvl>
+    <w:lvl w:ilvl="6" w:tplc="10090001" w:tentative="1">
+      <w:start w:val="1"/>
+      <w:numFmt w:val="bullet"/>
+      <w:lvlText w:val=""/>
+      <w:lvlJc w:val="left"/>
+      <w:pPr>
+        <w:ind w:left="5040" w:hanging="360"/>
+      </w:pPr>
+      <w:rPr>
+        <w:rFonts w:ascii="Symbol" w:hAnsi="Symbol" w:hint="default"/>
+      </w:rPr>
+    </w:lvl>
+    <w:lvl w:ilvl="7" w:tplc="10090003" w:tentative="1">
+      <w:start w:val="1"/>
+      <w:numFmt w:val="bullet"/>
+      <w:lvlText w:val="o"/>
+      <w:lvlJc w:val="left"/>
+      <w:pPr>
+        <w:ind w:left="5760" w:hanging="360"/>
+      </w:pPr>
+      <w:rPr>
+        <w:rFonts w:ascii="Courier New" w:hAnsi="Courier New" w:cs="Courier New" w:hint="default"/>
+      </w:rPr>
+    </w:lvl>
+    <w:lvl w:ilvl="8" w:tplc="10090005" w:tentative="1">
+      <w:start w:val="1"/>
+      <w:numFmt w:val="bullet"/>
+      <w:lvlText w:val=""/>
+      <w:lvlJc w:val="left"/>
+      <w:pPr>
+        <w:ind w:left="6480" w:hanging="360"/>
+      </w:pPr>
+      <w:rPr>
+        <w:rFonts w:ascii="Wingdings" w:hAnsi="Wingdings" w:hint="default"/>
+      </w:rPr>
     </w:lvl>
   </w:abstractNum>
   <w:num w:numId="1">
     <w:abstractNumId w:val="0"/>
   </w:num>
   <w:num w:numId="2">
+    <w:abstractNumId w:val="5"/>
+  </w:num>
+  <w:num w:numId="3">
+    <w:abstractNumId w:val="3"/>
+  </w:num>
+  <w:num w:numId="4">
+    <w:abstractNumId w:val="2"/>
+  </w:num>
+  <w:num w:numId="5">
+    <w:abstractNumId w:val="4"/>
+  </w:num>
+  <w:num w:numId="6">
+    <w:abstractNumId w:val="6"/>
+  </w:num>
+  <w:num w:numId="7">
     <w:abstractNumId w:val="1"/>
   </w:num>
+  <w:num w:numId="8">
+    <w:abstractNumId w:val="1"/>
+    <w:lvlOverride w:ilvl="0">
+      <w:startOverride w:val="1"/>
+    </w:lvlOverride>
+  </w:num>
+  <w:num w:numId="9">
+    <w:abstractNumId w:val="1"/>
+    <w:lvlOverride w:ilvl="0">
+      <w:startOverride w:val="1"/>
+    </w:lvlOverride>
+  </w:num>
 </w:numbering>
+</file>
+
+<file path=word/people.xml><?xml version="1.0" encoding="utf-8"?>
+<w15:people xmlns:wpc="http://schemas.microsoft.com/office/word/2010/wordprocessingCanvas" xmlns:mc="http://schemas.openxmlformats.org/markup-compatibility/2006" xmlns:o="urn:schemas-microsoft-com:office:office" xmlns:r="http://schemas.openxmlformats.org/officeDocument/2006/relationships" xmlns:m="http://schemas.openxmlformats.org/officeDocument/2006/math" xmlns:v="urn:schemas-microsoft-com:vml" xmlns:wp14="http://schemas.microsoft.com/office/word/2010/wordprocessingDrawing" xmlns:wp="http://schemas.openxmlformats.org/drawingml/2006/wordprocessingDrawing" xmlns:w10="urn:schemas-microsoft-com:office:word" xmlns:w="http://schemas.openxmlformats.org/wordprocessingml/2006/main" xmlns:w14="http://schemas.microsoft.com/office/word/2010/wordml" xmlns:w15="http://schemas.microsoft.com/office/word/2012/wordml" xmlns:wpg="http://schemas.microsoft.com/office/word/2010/wordprocessingGroup" xmlns:wpi="http://schemas.microsoft.com/office/word/2010/wordprocessingInk" xmlns:wne="http://schemas.microsoft.com/office/word/2006/wordml" xmlns:wps="http://schemas.microsoft.com/office/word/2010/wordprocessingShape" mc:Ignorable="w14 w15 wp14">
+  <w15:person w15:author="Ben Church">
+    <w15:presenceInfo w15:providerId="None" w15:userId="Ben Church"/>
+  </w15:person>
+</w15:people>
 </file>
 
 <file path=word/styles.xml><?xml version="1.0" encoding="utf-8"?>
@@ -1296,6 +3134,115 @@
       <w:spacing w:val="15"/>
     </w:rPr>
   </w:style>
+  <w:style w:type="paragraph" w:styleId="ListParagraph">
+    <w:name w:val="List Paragraph"/>
+    <w:basedOn w:val="Normal"/>
+    <w:uiPriority w:val="34"/>
+    <w:qFormat/>
+    <w:rsid w:val="000155F5"/>
+    <w:pPr>
+      <w:ind w:left="720"/>
+      <w:contextualSpacing/>
+    </w:pPr>
+  </w:style>
+  <w:style w:type="character" w:styleId="CommentReference">
+    <w:name w:val="annotation reference"/>
+    <w:basedOn w:val="DefaultParagraphFont"/>
+    <w:uiPriority w:val="99"/>
+    <w:semiHidden/>
+    <w:unhideWhenUsed/>
+    <w:rsid w:val="00CB553A"/>
+    <w:rPr>
+      <w:sz w:val="16"/>
+      <w:szCs w:val="16"/>
+    </w:rPr>
+  </w:style>
+  <w:style w:type="paragraph" w:styleId="CommentText">
+    <w:name w:val="annotation text"/>
+    <w:basedOn w:val="Normal"/>
+    <w:link w:val="CommentTextChar"/>
+    <w:uiPriority w:val="99"/>
+    <w:semiHidden/>
+    <w:unhideWhenUsed/>
+    <w:rsid w:val="00CB553A"/>
+    <w:pPr>
+      <w:spacing w:line="240" w:lineRule="auto"/>
+    </w:pPr>
+    <w:rPr>
+      <w:sz w:val="20"/>
+      <w:szCs w:val="20"/>
+    </w:rPr>
+  </w:style>
+  <w:style w:type="character" w:customStyle="1" w:styleId="CommentTextChar">
+    <w:name w:val="Comment Text Char"/>
+    <w:basedOn w:val="DefaultParagraphFont"/>
+    <w:link w:val="CommentText"/>
+    <w:uiPriority w:val="99"/>
+    <w:semiHidden/>
+    <w:rsid w:val="00CB553A"/>
+    <w:rPr>
+      <w:sz w:val="20"/>
+      <w:szCs w:val="20"/>
+    </w:rPr>
+  </w:style>
+  <w:style w:type="paragraph" w:styleId="CommentSubject">
+    <w:name w:val="annotation subject"/>
+    <w:basedOn w:val="CommentText"/>
+    <w:next w:val="CommentText"/>
+    <w:link w:val="CommentSubjectChar"/>
+    <w:uiPriority w:val="99"/>
+    <w:semiHidden/>
+    <w:unhideWhenUsed/>
+    <w:rsid w:val="00CB553A"/>
+    <w:rPr>
+      <w:b/>
+      <w:bCs/>
+    </w:rPr>
+  </w:style>
+  <w:style w:type="character" w:customStyle="1" w:styleId="CommentSubjectChar">
+    <w:name w:val="Comment Subject Char"/>
+    <w:basedOn w:val="CommentTextChar"/>
+    <w:link w:val="CommentSubject"/>
+    <w:uiPriority w:val="99"/>
+    <w:semiHidden/>
+    <w:rsid w:val="00CB553A"/>
+    <w:rPr>
+      <w:b/>
+      <w:bCs/>
+      <w:sz w:val="20"/>
+      <w:szCs w:val="20"/>
+    </w:rPr>
+  </w:style>
+  <w:style w:type="paragraph" w:styleId="BalloonText">
+    <w:name w:val="Balloon Text"/>
+    <w:basedOn w:val="Normal"/>
+    <w:link w:val="BalloonTextChar"/>
+    <w:uiPriority w:val="99"/>
+    <w:semiHidden/>
+    <w:unhideWhenUsed/>
+    <w:rsid w:val="00CB553A"/>
+    <w:pPr>
+      <w:spacing w:after="0" w:line="240" w:lineRule="auto"/>
+    </w:pPr>
+    <w:rPr>
+      <w:rFonts w:ascii="Segoe UI" w:hAnsi="Segoe UI" w:cs="Segoe UI"/>
+      <w:sz w:val="18"/>
+      <w:szCs w:val="18"/>
+    </w:rPr>
+  </w:style>
+  <w:style w:type="character" w:customStyle="1" w:styleId="BalloonTextChar">
+    <w:name w:val="Balloon Text Char"/>
+    <w:basedOn w:val="DefaultParagraphFont"/>
+    <w:link w:val="BalloonText"/>
+    <w:uiPriority w:val="99"/>
+    <w:semiHidden/>
+    <w:rsid w:val="00CB553A"/>
+    <w:rPr>
+      <w:rFonts w:ascii="Segoe UI" w:hAnsi="Segoe UI" w:cs="Segoe UI"/>
+      <w:sz w:val="18"/>
+      <w:szCs w:val="18"/>
+    </w:rPr>
+  </w:style>
 </w:styles>
 </file>
 
@@ -1565,7 +3512,7 @@
 </file>
 
 <file path=customXml/itemProps1.xml><?xml version="1.0" encoding="utf-8"?>
-<ds:datastoreItem xmlns:ds="http://schemas.openxmlformats.org/officeDocument/2006/customXml" ds:itemID="{A083245F-55D7-4D30-B860-D9F693C3D97B}">
+<ds:datastoreItem xmlns:ds="http://schemas.openxmlformats.org/officeDocument/2006/customXml" ds:itemID="{FE73F8C7-8319-4D38-8147-1F33D9B0E983}">
   <ds:schemaRefs>
     <ds:schemaRef ds:uri="http://schemas.openxmlformats.org/officeDocument/2006/bibliography"/>
   </ds:schemaRefs>

</xml_diff>

<commit_message>
CISC897 Final Survey - Summarized [Cheung2015], generated figures, general additions and touch-ups
</commit_message>
<xml_diff>
--- a/CISC897/FinalSurvey/Paper/ChurchFinalSurvey.docx
+++ b/CISC897/FinalSurvey/Paper/ChurchFinalSurvey.docx
@@ -46,6 +46,11 @@
         <w:jc w:val="both"/>
       </w:pPr>
       <w:r>
+        <w:t>Introduction</w:t>
+      </w:r>
+    </w:p>
+    <w:p>
+      <w:r>
         <w:rPr>
           <w:noProof/>
           <w:lang w:eastAsia="en-CA"/>
@@ -53,22 +58,664 @@
         <mc:AlternateContent>
           <mc:Choice Requires="wpg">
             <w:drawing>
-              <wp:anchor distT="0" distB="0" distL="114300" distR="114300" simplePos="0" relativeHeight="251658240" behindDoc="1" locked="0" layoutInCell="1" allowOverlap="1" wp14:anchorId="3307AEB4" wp14:editId="48C5FEAA">
+              <wp:anchor distT="0" distB="0" distL="114300" distR="114300" simplePos="0" relativeHeight="251634688" behindDoc="0" locked="0" layoutInCell="1" allowOverlap="1" wp14:anchorId="598D6DEB" wp14:editId="4E2AF588">
                 <wp:simplePos x="0" y="0"/>
-                <wp:positionH relativeFrom="column">
-                  <wp:posOffset>3917795</wp:posOffset>
+                <wp:positionH relativeFrom="margin">
+                  <wp:align>right</wp:align>
                 </wp:positionH>
                 <wp:positionV relativeFrom="paragraph">
-                  <wp:posOffset>284248</wp:posOffset>
+                  <wp:posOffset>5080</wp:posOffset>
                 </wp:positionV>
-                <wp:extent cx="2021081" cy="4467922"/>
-                <wp:effectExtent l="0" t="0" r="17780" b="27940"/>
+                <wp:extent cx="3117850" cy="3843020"/>
+                <wp:effectExtent l="0" t="0" r="25400" b="24130"/>
                 <wp:wrapTight wrapText="bothSides">
                   <wp:wrapPolygon edited="0">
                     <wp:start x="0" y="0"/>
-                    <wp:lineTo x="0" y="21643"/>
-                    <wp:lineTo x="21586" y="21643"/>
-                    <wp:lineTo x="21586" y="0"/>
+                    <wp:lineTo x="0" y="21629"/>
+                    <wp:lineTo x="21644" y="21629"/>
+                    <wp:lineTo x="21644" y="0"/>
+                    <wp:lineTo x="0" y="0"/>
+                  </wp:wrapPolygon>
+                </wp:wrapTight>
+                <wp:docPr id="22" name="Group 22"/>
+                <wp:cNvGraphicFramePr/>
+                <a:graphic xmlns:a="http://schemas.openxmlformats.org/drawingml/2006/main">
+                  <a:graphicData uri="http://schemas.microsoft.com/office/word/2010/wordprocessingGroup">
+                    <wpg:wgp>
+                      <wpg:cNvGrpSpPr/>
+                      <wpg:grpSpPr>
+                        <a:xfrm>
+                          <a:off x="0" y="0"/>
+                          <a:ext cx="3117850" cy="3843020"/>
+                          <a:chOff x="0" y="0"/>
+                          <a:chExt cx="3117850" cy="3843020"/>
+                        </a:xfrm>
+                      </wpg:grpSpPr>
+                      <pic:pic xmlns:pic="http://schemas.openxmlformats.org/drawingml/2006/picture">
+                        <pic:nvPicPr>
+                          <pic:cNvPr id="9" name="Picture 9"/>
+                          <pic:cNvPicPr>
+                            <a:picLocks noChangeAspect="1"/>
+                          </pic:cNvPicPr>
+                        </pic:nvPicPr>
+                        <pic:blipFill rotWithShape="1">
+                          <a:blip r:embed="rId8" cstate="print">
+                            <a:extLst>
+                              <a:ext uri="{28A0092B-C50C-407E-A947-70E740481C1C}">
+                                <a14:useLocalDpi xmlns:a14="http://schemas.microsoft.com/office/drawing/2010/main" val="0"/>
+                              </a:ext>
+                            </a:extLst>
+                          </a:blip>
+                          <a:srcRect l="1662" t="2449" r="7471" b="3893"/>
+                          <a:stretch/>
+                        </pic:blipFill>
+                        <pic:spPr bwMode="auto">
+                          <a:xfrm>
+                            <a:off x="133815" y="89210"/>
+                            <a:ext cx="1214120" cy="3160395"/>
+                          </a:xfrm>
+                          <a:prstGeom prst="rect">
+                            <a:avLst/>
+                          </a:prstGeom>
+                          <a:ln>
+                            <a:noFill/>
+                          </a:ln>
+                          <a:extLst>
+                            <a:ext uri="{53640926-AAD7-44D8-BBD7-CCE9431645EC}">
+                              <a14:shadowObscured xmlns:a14="http://schemas.microsoft.com/office/drawing/2010/main"/>
+                            </a:ext>
+                          </a:extLst>
+                        </pic:spPr>
+                      </pic:pic>
+                      <wps:wsp>
+                        <wps:cNvPr id="11" name="Rectangle 11"/>
+                        <wps:cNvSpPr/>
+                        <wps:spPr>
+                          <a:xfrm>
+                            <a:off x="0" y="0"/>
+                            <a:ext cx="3117850" cy="3843020"/>
+                          </a:xfrm>
+                          <a:prstGeom prst="rect">
+                            <a:avLst/>
+                          </a:prstGeom>
+                          <a:noFill/>
+                          <a:ln>
+                            <a:solidFill>
+                              <a:schemeClr val="tx1"/>
+                            </a:solidFill>
+                          </a:ln>
+                        </wps:spPr>
+                        <wps:style>
+                          <a:lnRef idx="2">
+                            <a:schemeClr val="accent1">
+                              <a:shade val="50000"/>
+                            </a:schemeClr>
+                          </a:lnRef>
+                          <a:fillRef idx="1">
+                            <a:schemeClr val="accent1"/>
+                          </a:fillRef>
+                          <a:effectRef idx="0">
+                            <a:schemeClr val="accent1"/>
+                          </a:effectRef>
+                          <a:fontRef idx="minor">
+                            <a:schemeClr val="lt1"/>
+                          </a:fontRef>
+                        </wps:style>
+                        <wps:bodyPr rot="0" spcFirstLastPara="0" vertOverflow="overflow" horzOverflow="overflow" vert="horz" wrap="square" lIns="91440" tIns="45720" rIns="91440" bIns="45720" numCol="1" spcCol="0" rtlCol="0" fromWordArt="0" anchor="ctr" anchorCtr="0" forceAA="0" compatLnSpc="1">
+                          <a:prstTxWarp prst="textNoShape">
+                            <a:avLst/>
+                          </a:prstTxWarp>
+                          <a:noAutofit/>
+                        </wps:bodyPr>
+                      </wps:wsp>
+                      <wps:wsp>
+                        <wps:cNvPr id="10" name="Text Box 10"/>
+                        <wps:cNvSpPr txBox="1"/>
+                        <wps:spPr>
+                          <a:xfrm>
+                            <a:off x="118947" y="3271025"/>
+                            <a:ext cx="2874010" cy="534670"/>
+                          </a:xfrm>
+                          <a:prstGeom prst="rect">
+                            <a:avLst/>
+                          </a:prstGeom>
+                          <a:solidFill>
+                            <a:prstClr val="white"/>
+                          </a:solidFill>
+                          <a:ln>
+                            <a:noFill/>
+                          </a:ln>
+                          <a:effectLst/>
+                        </wps:spPr>
+                        <wps:txbx>
+                          <w:txbxContent>
+                            <w:p>
+                              <w:pPr>
+                                <w:pStyle w:val="Caption"/>
+                                <w:rPr>
+                                  <w:noProof/>
+                                </w:rPr>
+                              </w:pPr>
+                              <w:r>
+                                <w:t xml:space="preserve">Figure </w:t>
+                              </w:r>
+                              <w:r>
+                                <w:t>1</w:t>
+                              </w:r>
+                              <w:r>
+                                <w:t xml:space="preserve">: </w:t>
+                              </w:r>
+                              <w:r>
+                                <w:t>Posterior of spine model in a coronal plane with axes labelled (left). Left view of spine model in a parasagittal plane with axes labelled (right). The third plane, the axial plane, is not shown.</w:t>
+                              </w:r>
+                            </w:p>
+                          </w:txbxContent>
+                        </wps:txbx>
+                        <wps:bodyPr rot="0" spcFirstLastPara="0" vertOverflow="overflow" horzOverflow="overflow" vert="horz" wrap="square" lIns="0" tIns="0" rIns="0" bIns="0" numCol="1" spcCol="0" rtlCol="0" fromWordArt="0" anchor="t" anchorCtr="0" forceAA="0" compatLnSpc="1">
+                          <a:prstTxWarp prst="textNoShape">
+                            <a:avLst/>
+                          </a:prstTxWarp>
+                          <a:noAutofit/>
+                        </wps:bodyPr>
+                      </wps:wsp>
+                      <pic:pic xmlns:pic="http://schemas.openxmlformats.org/drawingml/2006/picture">
+                        <pic:nvPicPr>
+                          <pic:cNvPr id="13" name="Picture 13"/>
+                          <pic:cNvPicPr>
+                            <a:picLocks noChangeAspect="1"/>
+                          </pic:cNvPicPr>
+                        </pic:nvPicPr>
+                        <pic:blipFill>
+                          <a:blip r:embed="rId9">
+                            <a:extLst>
+                              <a:ext uri="{28A0092B-C50C-407E-A947-70E740481C1C}">
+                                <a14:useLocalDpi xmlns:a14="http://schemas.microsoft.com/office/drawing/2010/main" val="0"/>
+                              </a:ext>
+                            </a:extLst>
+                          </a:blip>
+                          <a:srcRect/>
+                          <a:stretch>
+                            <a:fillRect/>
+                          </a:stretch>
+                        </pic:blipFill>
+                        <pic:spPr bwMode="auto">
+                          <a:xfrm>
+                            <a:off x="1442225" y="96644"/>
+                            <a:ext cx="1561465" cy="3148330"/>
+                          </a:xfrm>
+                          <a:prstGeom prst="rect">
+                            <a:avLst/>
+                          </a:prstGeom>
+                          <a:noFill/>
+                        </pic:spPr>
+                      </pic:pic>
+                    </wpg:wgp>
+                  </a:graphicData>
+                </a:graphic>
+              </wp:anchor>
+            </w:drawing>
+          </mc:Choice>
+          <mc:Fallback>
+            <w:pict>
+              <v:group w14:anchorId="598D6DEB" id="Group 22" o:spid="_x0000_s1026" style="position:absolute;margin-left:194.3pt;margin-top:.4pt;width:245.5pt;height:302.6pt;z-index:251634688;mso-position-horizontal:right;mso-position-horizontal-relative:margin" coordsize="31178,38430" o:gfxdata="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">
+                <v:shapetype id="_x0000_t75" coordsize="21600,21600" o:spt="75" o:preferrelative="t" path="m@4@5l@4@11@9@11@9@5xe" filled="f" stroked="f">
+                  <v:stroke joinstyle="miter"/>
+                  <v:formulas>
+                    <v:f eqn="if lineDrawn pixelLineWidth 0"/>
+                    <v:f eqn="sum @0 1 0"/>
+                    <v:f eqn="sum 0 0 @1"/>
+                    <v:f eqn="prod @2 1 2"/>
+                    <v:f eqn="prod @3 21600 pixelWidth"/>
+                    <v:f eqn="prod @3 21600 pixelHeight"/>
+                    <v:f eqn="sum @0 0 1"/>
+                    <v:f eqn="prod @6 1 2"/>
+                    <v:f eqn="prod @7 21600 pixelWidth"/>
+                    <v:f eqn="sum @8 21600 0"/>
+                    <v:f eqn="prod @7 21600 pixelHeight"/>
+                    <v:f eqn="sum @10 21600 0"/>
+                  </v:formulas>
+                  <v:path o:extrusionok="f" gradientshapeok="t" o:connecttype="rect"/>
+                  <o:lock v:ext="edit" aspectratio="t"/>
+                </v:shapetype>
+                <v:shape id="Picture 9" o:spid="_x0000_s1027" type="#_x0000_t75" style="position:absolute;left:1338;top:892;width:12141;height:31604;visibility:visible;mso-wrap-style:square" o:gfxdata="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">
+                  <v:imagedata r:id="rId10" o:title="" croptop="1605f" cropbottom="2551f" cropleft="1089f" cropright="4896f"/>
+                  <v:path arrowok="t"/>
+                </v:shape>
+                <v:rect id="Rectangle 11" o:spid="_x0000_s1028" style="position:absolute;width:31178;height:38430;visibility:visible;mso-wrap-style:square;v-text-anchor:middle" o:gfxdata="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" filled="f" strokecolor="black [3213]" strokeweight="1pt"/>
+                <v:shapetype id="_x0000_t202" coordsize="21600,21600" o:spt="202" path="m,l,21600r21600,l21600,xe">
+                  <v:stroke joinstyle="miter"/>
+                  <v:path gradientshapeok="t" o:connecttype="rect"/>
+                </v:shapetype>
+                <v:shape id="Text Box 10" o:spid="_x0000_s1029" type="#_x0000_t202" style="position:absolute;left:1189;top:32710;width:28740;height:5346;visibility:visible;mso-wrap-style:square;v-text-anchor:top" o:gfxdata="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" stroked="f">
+                  <v:textbox inset="0,0,0,0">
+                    <w:txbxContent>
+                      <w:p>
+                        <w:pPr>
+                          <w:pStyle w:val="Caption"/>
+                          <w:rPr>
+                            <w:noProof/>
+                          </w:rPr>
+                        </w:pPr>
+                        <w:r>
+                          <w:t xml:space="preserve">Figure </w:t>
+                        </w:r>
+                        <w:r>
+                          <w:t>1</w:t>
+                        </w:r>
+                        <w:r>
+                          <w:t xml:space="preserve">: </w:t>
+                        </w:r>
+                        <w:r>
+                          <w:t>Posterior of spine model in a coronal plane with axes labelled (left). Left view of spine model in a parasagittal plane with axes labelled (right). The third plane, the axial plane, is not shown.</w:t>
+                        </w:r>
+                      </w:p>
+                    </w:txbxContent>
+                  </v:textbox>
+                </v:shape>
+                <v:shape id="Picture 13" o:spid="_x0000_s1030" type="#_x0000_t75" style="position:absolute;left:14422;top:966;width:15614;height:31483;visibility:visible;mso-wrap-style:square" o:gfxdata="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">
+                  <v:imagedata r:id="rId11" o:title=""/>
+                  <v:path arrowok="t"/>
+                </v:shape>
+                <w10:wrap type="tight" anchorx="margin"/>
+              </v:group>
+            </w:pict>
+          </mc:Fallback>
+        </mc:AlternateContent>
+      </w:r>
+      <w:r>
+        <w:t>This survey begins with a brief description of anatomy relevant to the methods of using tracked ultrasound for scoliosis quantification investigated by [</w:t>
+      </w:r>
+      <w:r>
+        <w:rPr>
+          <w:b/>
+        </w:rPr>
+        <w:t>Cheung2015</w:t>
+      </w:r>
+      <w:r>
+        <w:rPr>
+          <w:b/>
+        </w:rPr>
+        <w:t xml:space="preserve">, </w:t>
+      </w:r>
+      <w:r>
+        <w:rPr>
+          <w:b/>
+        </w:rPr>
+        <w:t>Ungi2014</w:t>
+      </w:r>
+      <w:r>
+        <w:rPr>
+          <w:b/>
+        </w:rPr>
+        <w:t xml:space="preserve">, </w:t>
+      </w:r>
+      <w:proofErr w:type="gramStart"/>
+      <w:r>
+        <w:rPr>
+          <w:b/>
+        </w:rPr>
+        <w:t>Zheng2015</w:t>
+      </w:r>
+      <w:proofErr w:type="gramEnd"/>
+      <w:r>
+        <w:t>].</w:t>
+      </w:r>
+      <w:r>
+        <w:t xml:space="preserve"> This is intended to make the following content regarding scoliosis and quantification of the disease more accessible to an audience with a general computing </w:t>
+      </w:r>
+      <w:r>
+        <w:t>experience</w:t>
+      </w:r>
+      <w:r>
+        <w:t xml:space="preserve"> but lacking </w:t>
+      </w:r>
+      <w:r>
+        <w:t>the related medical background</w:t>
+      </w:r>
+      <w:r>
+        <w:t>.</w:t>
+      </w:r>
+    </w:p>
+    <w:p>
+      <w:pPr>
+        <w:pStyle w:val="Heading2"/>
+        <w:numPr>
+          <w:ilvl w:val="1"/>
+          <w:numId w:val="2"/>
+        </w:numPr>
+        <w:ind w:left="567"/>
+        <w:jc w:val="both"/>
+      </w:pPr>
+      <w:r>
+        <w:t>Spinal anatomy</w:t>
+      </w:r>
+    </w:p>
+    <w:p>
+      <w:r>
+        <w:t>Figure 1 shows two of the three anatomic planes, the coronal, and the sagittal planes, with anatomic direction axes labelled.</w:t>
+      </w:r>
+      <w:r>
+        <w:t xml:space="preserve"> The axial plane is omitted because two planes are sufficient to define the third and its axes.</w:t>
+      </w:r>
+    </w:p>
+    <w:p>
+      <w:r>
+        <w:rPr>
+          <w:noProof/>
+          <w:lang w:eastAsia="en-CA"/>
+        </w:rPr>
+        <mc:AlternateContent>
+          <mc:Choice Requires="wpg">
+            <w:drawing>
+              <wp:anchor distT="0" distB="0" distL="114300" distR="114300" simplePos="0" relativeHeight="251636736" behindDoc="0" locked="0" layoutInCell="1" allowOverlap="1" wp14:anchorId="651BE7A2" wp14:editId="611A3D98">
+                <wp:simplePos x="0" y="0"/>
+                <wp:positionH relativeFrom="margin">
+                  <wp:posOffset>2809875</wp:posOffset>
+                </wp:positionH>
+                <wp:positionV relativeFrom="paragraph">
+                  <wp:posOffset>749935</wp:posOffset>
+                </wp:positionV>
+                <wp:extent cx="3106420" cy="2533650"/>
+                <wp:effectExtent l="0" t="0" r="17780" b="19050"/>
+                <wp:wrapTight wrapText="bothSides">
+                  <wp:wrapPolygon edited="0">
+                    <wp:start x="0" y="0"/>
+                    <wp:lineTo x="0" y="21600"/>
+                    <wp:lineTo x="21591" y="21600"/>
+                    <wp:lineTo x="21591" y="0"/>
+                    <wp:lineTo x="0" y="0"/>
+                  </wp:wrapPolygon>
+                </wp:wrapTight>
+                <wp:docPr id="19" name="Group 19"/>
+                <wp:cNvGraphicFramePr/>
+                <a:graphic xmlns:a="http://schemas.openxmlformats.org/drawingml/2006/main">
+                  <a:graphicData uri="http://schemas.microsoft.com/office/word/2010/wordprocessingGroup">
+                    <wpg:wgp>
+                      <wpg:cNvGrpSpPr/>
+                      <wpg:grpSpPr>
+                        <a:xfrm>
+                          <a:off x="0" y="0"/>
+                          <a:ext cx="3106420" cy="2533650"/>
+                          <a:chOff x="0" y="0"/>
+                          <a:chExt cx="3115026" cy="2800999"/>
+                        </a:xfrm>
+                      </wpg:grpSpPr>
+                      <pic:pic xmlns:pic="http://schemas.openxmlformats.org/drawingml/2006/picture">
+                        <pic:nvPicPr>
+                          <pic:cNvPr id="16" name="Picture 16"/>
+                          <pic:cNvPicPr>
+                            <a:picLocks noChangeAspect="1"/>
+                          </pic:cNvPicPr>
+                        </pic:nvPicPr>
+                        <pic:blipFill>
+                          <a:blip r:embed="rId12" cstate="print">
+                            <a:extLst>
+                              <a:ext uri="{28A0092B-C50C-407E-A947-70E740481C1C}">
+                                <a14:useLocalDpi xmlns:a14="http://schemas.microsoft.com/office/drawing/2010/main" val="0"/>
+                              </a:ext>
+                            </a:extLst>
+                          </a:blip>
+                          <a:stretch>
+                            <a:fillRect/>
+                          </a:stretch>
+                        </pic:blipFill>
+                        <pic:spPr bwMode="auto">
+                          <a:xfrm>
+                            <a:off x="330532" y="104078"/>
+                            <a:ext cx="2438635" cy="2342875"/>
+                          </a:xfrm>
+                          <a:prstGeom prst="rect">
+                            <a:avLst/>
+                          </a:prstGeom>
+                          <a:ln>
+                            <a:noFill/>
+                          </a:ln>
+                          <a:extLst>
+                            <a:ext uri="{53640926-AAD7-44D8-BBD7-CCE9431645EC}">
+                              <a14:shadowObscured xmlns:a14="http://schemas.microsoft.com/office/drawing/2010/main"/>
+                            </a:ext>
+                          </a:extLst>
+                        </pic:spPr>
+                      </pic:pic>
+                      <wps:wsp>
+                        <wps:cNvPr id="17" name="Text Box 17"/>
+                        <wps:cNvSpPr txBox="1"/>
+                        <wps:spPr>
+                          <a:xfrm>
+                            <a:off x="163551" y="2467783"/>
+                            <a:ext cx="2719070" cy="287655"/>
+                          </a:xfrm>
+                          <a:prstGeom prst="rect">
+                            <a:avLst/>
+                          </a:prstGeom>
+                          <a:noFill/>
+                          <a:ln>
+                            <a:noFill/>
+                          </a:ln>
+                          <a:effectLst/>
+                        </wps:spPr>
+                        <wps:txbx>
+                          <w:txbxContent>
+                            <w:p>
+                              <w:pPr>
+                                <w:pStyle w:val="Caption"/>
+                                <w:rPr>
+                                  <w:noProof/>
+                                </w:rPr>
+                              </w:pPr>
+                              <w:r>
+                                <w:t>Figure 2: CT derived model of a single vertebra with relevant anatomy labelled.</w:t>
+                              </w:r>
+                            </w:p>
+                          </w:txbxContent>
+                        </wps:txbx>
+                        <wps:bodyPr rot="0" spcFirstLastPara="0" vertOverflow="overflow" horzOverflow="overflow" vert="horz" wrap="square" lIns="0" tIns="0" rIns="0" bIns="0" numCol="1" spcCol="0" rtlCol="0" fromWordArt="0" anchor="t" anchorCtr="0" forceAA="0" compatLnSpc="1">
+                          <a:prstTxWarp prst="textNoShape">
+                            <a:avLst/>
+                          </a:prstTxWarp>
+                          <a:noAutofit/>
+                        </wps:bodyPr>
+                      </wps:wsp>
+                      <wps:wsp>
+                        <wps:cNvPr id="18" name="Rectangle 18"/>
+                        <wps:cNvSpPr/>
+                        <wps:spPr>
+                          <a:xfrm>
+                            <a:off x="0" y="0"/>
+                            <a:ext cx="3115026" cy="2800999"/>
+                          </a:xfrm>
+                          <a:prstGeom prst="rect">
+                            <a:avLst/>
+                          </a:prstGeom>
+                          <a:noFill/>
+                          <a:ln>
+                            <a:solidFill>
+                              <a:schemeClr val="tx1"/>
+                            </a:solidFill>
+                          </a:ln>
+                        </wps:spPr>
+                        <wps:style>
+                          <a:lnRef idx="2">
+                            <a:schemeClr val="accent1">
+                              <a:shade val="50000"/>
+                            </a:schemeClr>
+                          </a:lnRef>
+                          <a:fillRef idx="1">
+                            <a:schemeClr val="accent1"/>
+                          </a:fillRef>
+                          <a:effectRef idx="0">
+                            <a:schemeClr val="accent1"/>
+                          </a:effectRef>
+                          <a:fontRef idx="minor">
+                            <a:schemeClr val="lt1"/>
+                          </a:fontRef>
+                        </wps:style>
+                        <wps:bodyPr rot="0" spcFirstLastPara="0" vertOverflow="overflow" horzOverflow="overflow" vert="horz" wrap="square" lIns="91440" tIns="45720" rIns="91440" bIns="45720" numCol="1" spcCol="0" rtlCol="0" fromWordArt="0" anchor="ctr" anchorCtr="0" forceAA="0" compatLnSpc="1">
+                          <a:prstTxWarp prst="textNoShape">
+                            <a:avLst/>
+                          </a:prstTxWarp>
+                          <a:noAutofit/>
+                        </wps:bodyPr>
+                      </wps:wsp>
+                    </wpg:wgp>
+                  </a:graphicData>
+                </a:graphic>
+                <wp14:sizeRelH relativeFrom="margin">
+                  <wp14:pctWidth>0</wp14:pctWidth>
+                </wp14:sizeRelH>
+                <wp14:sizeRelV relativeFrom="margin">
+                  <wp14:pctHeight>0</wp14:pctHeight>
+                </wp14:sizeRelV>
+              </wp:anchor>
+            </w:drawing>
+          </mc:Choice>
+          <mc:Fallback>
+            <w:pict>
+              <v:group w14:anchorId="651BE7A2" id="Group 19" o:spid="_x0000_s1031" style="position:absolute;margin-left:221.25pt;margin-top:59.05pt;width:244.6pt;height:199.5pt;z-index:251636736;mso-position-horizontal-relative:margin;mso-width-relative:margin;mso-height-relative:margin" coordsize="31150,28009" o:gfxdata="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">
+                <v:shape id="Picture 16" o:spid="_x0000_s1032" type="#_x0000_t75" style="position:absolute;left:3305;top:1040;width:24386;height:23429;visibility:visible;mso-wrap-style:square" o:gfxdata="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">
+                  <v:imagedata r:id="rId13" o:title=""/>
+                  <v:path arrowok="t"/>
+                </v:shape>
+                <v:shape id="Text Box 17" o:spid="_x0000_s1033" type="#_x0000_t202" style="position:absolute;left:1635;top:24677;width:27191;height:2877;visibility:visible;mso-wrap-style:square;v-text-anchor:top" o:gfxdata="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" filled="f" stroked="f">
+                  <v:textbox inset="0,0,0,0">
+                    <w:txbxContent>
+                      <w:p>
+                        <w:pPr>
+                          <w:pStyle w:val="Caption"/>
+                          <w:rPr>
+                            <w:noProof/>
+                          </w:rPr>
+                        </w:pPr>
+                        <w:r>
+                          <w:t>Figure 2: CT derived model of a single vertebra with relevant anatomy labelled.</w:t>
+                        </w:r>
+                      </w:p>
+                    </w:txbxContent>
+                  </v:textbox>
+                </v:shape>
+                <v:rect id="Rectangle 18" o:spid="_x0000_s1034" style="position:absolute;width:31150;height:28009;visibility:visible;mso-wrap-style:square;v-text-anchor:middle" o:gfxdata="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" filled="f" strokecolor="black [3213]" strokeweight="1pt"/>
+                <w10:wrap type="tight" anchorx="margin"/>
+              </v:group>
+            </w:pict>
+          </mc:Fallback>
+        </mc:AlternateContent>
+      </w:r>
+      <w:r>
+        <w:t>Figure 2 shows a model vertebra with labels on the anatomic structures used in methods described and discussed the subsequent section. It also shows the vertebral endplate, while not visible in ultrasound, it is of interest for the standard method of scoliosis quantification.</w:t>
+      </w:r>
+      <w:r>
+        <w:rPr>
+          <w:noProof/>
+          <w:lang w:eastAsia="en-CA"/>
+        </w:rPr>
+        <w:t xml:space="preserve"> </w:t>
+      </w:r>
+    </w:p>
+    <w:p>
+      <w:pPr>
+        <w:pStyle w:val="Heading2"/>
+        <w:numPr>
+          <w:ilvl w:val="1"/>
+          <w:numId w:val="2"/>
+        </w:numPr>
+        <w:ind w:left="567"/>
+        <w:jc w:val="both"/>
+      </w:pPr>
+      <w:r>
+        <w:t>Scoliosis</w:t>
+      </w:r>
+    </w:p>
+    <w:p>
+      <w:pPr>
+        <w:jc w:val="both"/>
+      </w:pPr>
+      <w:r>
+        <w:t xml:space="preserve">Scoliosis is a pathological curvature of the spine which typically manifests in adolescence and develops during growth. The disease </w:t>
+      </w:r>
+      <w:r>
+        <w:t>can be</w:t>
+      </w:r>
+      <w:r>
+        <w:t xml:space="preserve"> quantifie</w:t>
+      </w:r>
+      <w:r>
+        <w:t>d</w:t>
+      </w:r>
+      <w:r>
+        <w:t xml:space="preserve"> in </w:t>
+      </w:r>
+      <w:commentRangeStart w:id="0"/>
+      <w:r>
+        <w:t xml:space="preserve">terms of the Cobb angle, </w:t>
+      </w:r>
+      <w:commentRangeEnd w:id="0"/>
+      <w:r>
+        <w:rPr>
+          <w:rStyle w:val="CommentReference"/>
+        </w:rPr>
+        <w:commentReference w:id="0"/>
+      </w:r>
+      <w:r>
+        <w:t>that is, the maximum angle</w:t>
+      </w:r>
+      <w:r>
+        <w:t xml:space="preserve"> </w:t>
+      </w:r>
+      <w:r>
+        <w:t>between the end</w:t>
+      </w:r>
+      <w:r>
+        <w:t>plates of any two vertebrae</w:t>
+      </w:r>
+      <w:r>
+        <w:t xml:space="preserve">, </w:t>
+      </w:r>
+      <w:r>
+        <w:t>projected onto the coronal plane</w:t>
+      </w:r>
+      <w:r>
+        <w:t>, as shown in Figure 1.</w:t>
+      </w:r>
+      <w:r>
+        <w:t xml:space="preserve"> Anatomic planes and directions are illustrated in Figure </w:t>
+      </w:r>
+      <w:r>
+        <w:t>3</w:t>
+      </w:r>
+      <w:r>
+        <w:t>.</w:t>
+      </w:r>
+      <w:r>
+        <w:t xml:space="preserve"> The Cobb angle is of interest to clinicians because it </w:t>
+      </w:r>
+      <w:r>
+        <w:lastRenderedPageBreak/>
+        <w:t xml:space="preserve">provides </w:t>
+      </w:r>
+      <w:r>
+        <w:rPr>
+          <w:noProof/>
+          <w:lang w:eastAsia="en-CA"/>
+        </w:rPr>
+        <mc:AlternateContent>
+          <mc:Choice Requires="wpg">
+            <w:drawing>
+              <wp:anchor distT="0" distB="0" distL="114300" distR="114300" simplePos="0" relativeHeight="251607040" behindDoc="1" locked="0" layoutInCell="1" allowOverlap="1" wp14:anchorId="3307AEB4" wp14:editId="46B9CC3B">
+                <wp:simplePos x="0" y="0"/>
+                <wp:positionH relativeFrom="margin">
+                  <wp:align>left</wp:align>
+                </wp:positionH>
+                <wp:positionV relativeFrom="paragraph">
+                  <wp:posOffset>418</wp:posOffset>
+                </wp:positionV>
+                <wp:extent cx="1804670" cy="4029075"/>
+                <wp:effectExtent l="0" t="0" r="24130" b="28575"/>
+                <wp:wrapTight wrapText="bothSides">
+                  <wp:wrapPolygon edited="0">
+                    <wp:start x="0" y="0"/>
+                    <wp:lineTo x="0" y="21651"/>
+                    <wp:lineTo x="21661" y="21651"/>
+                    <wp:lineTo x="21661" y="0"/>
                     <wp:lineTo x="0" y="0"/>
                   </wp:wrapPolygon>
                 </wp:wrapTight>
@@ -81,7 +728,7 @@
                       <wpg:grpSpPr>
                         <a:xfrm>
                           <a:off x="0" y="0"/>
-                          <a:ext cx="2021081" cy="4467922"/>
+                          <a:ext cx="1804670" cy="4029075"/>
                           <a:chOff x="0" y="0"/>
                           <a:chExt cx="2021081" cy="4467922"/>
                         </a:xfrm>
@@ -94,7 +741,7 @@
                           </pic:cNvPicPr>
                         </pic:nvPicPr>
                         <pic:blipFill>
-                          <a:blip r:embed="rId8" cstate="print">
+                          <a:blip r:embed="rId16" cstate="print">
                             <a:extLst>
                               <a:ext uri="{28A0092B-C50C-407E-A947-70E740481C1C}">
                                 <a14:useLocalDpi xmlns:a14="http://schemas.microsoft.com/office/drawing/2010/main" val="0"/>
@@ -147,25 +794,7 @@
                                 <w:t xml:space="preserve">Figure </w:t>
                               </w:r>
                               <w:r>
-                                <w:fldChar w:fldCharType="begin"/>
-                              </w:r>
-                              <w:r>
-                                <w:instrText xml:space="preserve"> SEQ Figure \* ARABIC </w:instrText>
-                              </w:r>
-                              <w:r>
-                                <w:fldChar w:fldCharType="separate"/>
-                              </w:r>
-                              <w:r>
-                                <w:rPr>
-                                  <w:noProof/>
-                                </w:rPr>
-                                <w:t>1</w:t>
-                              </w:r>
-                              <w:r>
-                                <w:rPr>
-                                  <w:noProof/>
-                                </w:rPr>
-                                <w:fldChar w:fldCharType="end"/>
+                                <w:t>3</w:t>
                               </w:r>
                               <w:r>
                                 <w:t xml:space="preserve">: </w:t>
@@ -227,40 +856,23 @@
                     </wpg:wgp>
                   </a:graphicData>
                 </a:graphic>
+                <wp14:sizeRelH relativeFrom="margin">
+                  <wp14:pctWidth>0</wp14:pctWidth>
+                </wp14:sizeRelH>
+                <wp14:sizeRelV relativeFrom="margin">
+                  <wp14:pctHeight>0</wp14:pctHeight>
+                </wp14:sizeRelV>
               </wp:anchor>
             </w:drawing>
           </mc:Choice>
           <mc:Fallback>
             <w:pict>
-              <v:group w14:anchorId="3307AEB4" id="Group 3" o:spid="_x0000_s1026" style="position:absolute;left:0;text-align:left;margin-left:308.5pt;margin-top:22.4pt;width:159.15pt;height:351.8pt;z-index:-251658240" coordsize="20210,44679" o:gfxdata="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&#1